<commit_message>
agregue mi correo electronico
</commit_message>
<xml_diff>
--- a/GrupoFundamentosDeConstruccionDeSoftware.docx
+++ b/GrupoFundamentosDeConstruccionDeSoftware.docx
@@ -1,6 +1,6 @@
 
 <file path=word/document.xml><?xml version="1.0" encoding="utf-8"?>
-<w:document xmlns:wpc="http://schemas.microsoft.com/office/word/2010/wordprocessingCanvas" xmlns:cx="http://schemas.microsoft.com/office/drawing/2014/chartex" xmlns:cx1="http://schemas.microsoft.com/office/drawing/2015/9/8/chartex" xmlns:cx2="http://schemas.microsoft.com/office/drawing/2015/10/21/chartex" xmlns:cx3="http://schemas.microsoft.com/office/drawing/2016/5/9/chartex" xmlns:cx4="http://schemas.microsoft.com/office/drawing/2016/5/10/chartex" xmlns:cx5="http://schemas.microsoft.com/office/drawing/2016/5/11/chartex" xmlns:cx6="http://schemas.microsoft.com/office/drawing/2016/5/12/chartex" xmlns:cx7="http://schemas.microsoft.com/office/drawing/2016/5/13/chartex" xmlns:cx8="http://schemas.microsoft.com/office/drawing/2016/5/14/chartex" xmlns:mc="http://schemas.openxmlformats.org/markup-compatibility/2006" xmlns:aink="http://schemas.microsoft.com/office/drawing/2016/ink" xmlns:am3d="http://schemas.microsoft.com/office/drawing/2017/model3d" xmlns:o="urn:schemas-microsoft-com:office:office" xmlns:r="http://schemas.openxmlformats.org/officeDocument/2006/relationships" xmlns:m="http://schemas.openxmlformats.org/officeDocument/2006/math" xmlns:v="urn:schemas-microsoft-com:vml" xmlns:wp14="http://schemas.microsoft.com/office/word/2010/wordprocessingDrawing" xmlns:wp="http://schemas.openxmlformats.org/drawingml/2006/wordprocessingDrawing" xmlns:w10="urn:schemas-microsoft-com:office:word" xmlns:w="http://schemas.openxmlformats.org/wordprocessingml/2006/main" xmlns:w14="http://schemas.microsoft.com/office/word/2010/wordml" xmlns:w15="http://schemas.microsoft.com/office/word/2012/wordml" xmlns:w16cex="http://schemas.microsoft.com/office/word/2018/wordml/cex" xmlns:w16cid="http://schemas.microsoft.com/office/word/2016/wordml/cid" xmlns:w16="http://schemas.microsoft.com/office/word/2018/wordml" xmlns:w16se="http://schemas.microsoft.com/office/word/2015/wordml/symex" xmlns:wpg="http://schemas.microsoft.com/office/word/2010/wordprocessingGroup" xmlns:wpi="http://schemas.microsoft.com/office/word/2010/wordprocessingInk" xmlns:wne="http://schemas.microsoft.com/office/word/2006/wordml" xmlns:wps="http://schemas.microsoft.com/office/word/2010/wordprocessingShape" mc:Ignorable="w14 w15 w16se w16cid w16 w16cex wp14">
+<w:document xmlns:wpc="http://schemas.microsoft.com/office/word/2010/wordprocessingCanvas" xmlns:cx="http://schemas.microsoft.com/office/drawing/2014/chartex" xmlns:cx1="http://schemas.microsoft.com/office/drawing/2015/9/8/chartex" xmlns:cx2="http://schemas.microsoft.com/office/drawing/2015/10/21/chartex" xmlns:cx3="http://schemas.microsoft.com/office/drawing/2016/5/9/chartex" xmlns:cx4="http://schemas.microsoft.com/office/drawing/2016/5/10/chartex" xmlns:cx5="http://schemas.microsoft.com/office/drawing/2016/5/11/chartex" xmlns:cx6="http://schemas.microsoft.com/office/drawing/2016/5/12/chartex" xmlns:cx7="http://schemas.microsoft.com/office/drawing/2016/5/13/chartex" xmlns:cx8="http://schemas.microsoft.com/office/drawing/2016/5/14/chartex" xmlns:mc="http://schemas.openxmlformats.org/markup-compatibility/2006" xmlns:aink="http://schemas.microsoft.com/office/drawing/2016/ink" xmlns:am3d="http://schemas.microsoft.com/office/drawing/2017/model3d" xmlns:o="urn:schemas-microsoft-com:office:office" xmlns:r="http://schemas.openxmlformats.org/officeDocument/2006/relationships" xmlns:m="http://schemas.openxmlformats.org/officeDocument/2006/math" xmlns:v="urn:schemas-microsoft-com:vml" xmlns:wp14="http://schemas.microsoft.com/office/word/2010/wordprocessingDrawing" xmlns:wp="http://schemas.openxmlformats.org/drawingml/2006/wordprocessingDrawing" xmlns:w10="urn:schemas-microsoft-com:office:word" xmlns:w="http://schemas.openxmlformats.org/wordprocessingml/2006/main" xmlns:w14="http://schemas.microsoft.com/office/word/2010/wordml" xmlns:w15="http://schemas.microsoft.com/office/word/2012/wordml" xmlns:w16cid="http://schemas.microsoft.com/office/word/2016/wordml/cid" xmlns:w16se="http://schemas.microsoft.com/office/word/2015/wordml/symex" xmlns:wpg="http://schemas.microsoft.com/office/word/2010/wordprocessingGroup" xmlns:wpi="http://schemas.microsoft.com/office/word/2010/wordprocessingInk" xmlns:wne="http://schemas.microsoft.com/office/word/2006/wordml" xmlns:wps="http://schemas.microsoft.com/office/word/2010/wordprocessingShape" mc:Ignorable="w14 w15 w16se w16cid wp14">
   <w:body>
     <w:p>
       <w:pPr>
@@ -23,45 +23,27 @@
       </w:r>
     </w:p>
     <w:p>
-      <w:proofErr w:type="spellStart"/>
-      <w:r>
-        <w:t>Saira</w:t>
-      </w:r>
-      <w:proofErr w:type="spellEnd"/>
-      <w:r>
-        <w:t xml:space="preserve"> </w:t>
-      </w:r>
-      <w:proofErr w:type="spellStart"/>
-      <w:r>
-        <w:t>Katherinne</w:t>
-      </w:r>
-      <w:proofErr w:type="spellEnd"/>
-      <w:r>
-        <w:t xml:space="preserve"> Vega Martin</w:t>
-      </w:r>
-    </w:p>
-    <w:p>
-      <w:r>
-        <w:t xml:space="preserve">Jessica </w:t>
-      </w:r>
-      <w:proofErr w:type="spellStart"/>
-      <w:r>
-        <w:t>Yinnet</w:t>
-      </w:r>
-      <w:proofErr w:type="spellEnd"/>
-      <w:r>
-        <w:t xml:space="preserve"> Chala Acevedo</w:t>
-      </w:r>
-    </w:p>
-    <w:p>
-      <w:r>
-        <w:t xml:space="preserve">José Luis Pinzón </w:t>
-      </w:r>
-      <w:proofErr w:type="spellStart"/>
-      <w:r>
-        <w:t>Vacca</w:t>
-      </w:r>
-      <w:proofErr w:type="spellEnd"/>
+      <w:r>
+        <w:t>Saira Katherinne Vega Martin</w:t>
+      </w:r>
+      <w:r>
+        <w:t xml:space="preserve"> – s</w:t>
+      </w:r>
+      <w:bookmarkStart w:id="0" w:name="_GoBack"/>
+      <w:bookmarkEnd w:id="0"/>
+      <w:r>
+        <w:t>akavema10@hotmail.com</w:t>
+      </w:r>
+    </w:p>
+    <w:p>
+      <w:r>
+        <w:t>Jessica Yinnet Chala Acevedo</w:t>
+      </w:r>
+    </w:p>
+    <w:p>
+      <w:r>
+        <w:t>José Luis Pinzón Vacca</w:t>
+      </w:r>
     </w:p>
     <w:p>
       <w:r>
@@ -147,7 +129,7 @@
 </file>
 
 <file path=word/styles.xml><?xml version="1.0" encoding="utf-8"?>
-<w:styles xmlns:mc="http://schemas.openxmlformats.org/markup-compatibility/2006" xmlns:r="http://schemas.openxmlformats.org/officeDocument/2006/relationships" xmlns:w="http://schemas.openxmlformats.org/wordprocessingml/2006/main" xmlns:w14="http://schemas.microsoft.com/office/word/2010/wordml" xmlns:w15="http://schemas.microsoft.com/office/word/2012/wordml" xmlns:w16cex="http://schemas.microsoft.com/office/word/2018/wordml/cex" xmlns:w16cid="http://schemas.microsoft.com/office/word/2016/wordml/cid" xmlns:w16="http://schemas.microsoft.com/office/word/2018/wordml" xmlns:w16se="http://schemas.microsoft.com/office/word/2015/wordml/symex" mc:Ignorable="w14 w15 w16se w16cid w16 w16cex">
+<w:styles xmlns:mc="http://schemas.openxmlformats.org/markup-compatibility/2006" xmlns:r="http://schemas.openxmlformats.org/officeDocument/2006/relationships" xmlns:w="http://schemas.openxmlformats.org/wordprocessingml/2006/main" xmlns:w14="http://schemas.microsoft.com/office/word/2010/wordml" xmlns:w15="http://schemas.microsoft.com/office/word/2012/wordml" xmlns:w16cid="http://schemas.microsoft.com/office/word/2016/wordml/cid" xmlns:w16se="http://schemas.microsoft.com/office/word/2015/wordml/symex" mc:Ignorable="w14 w15 w16se w16cid">
   <w:docDefaults>
     <w:rPrDefault>
       <w:rPr>

</xml_diff>

<commit_message>
Agregue mi correo y borre documento temporal de word
</commit_message>
<xml_diff>
--- a/GrupoFundamentosDeConstruccionDeSoftware.docx
+++ b/GrupoFundamentosDeConstruccionDeSoftware.docx
@@ -1,6 +1,6 @@
 
 <file path=word/document.xml><?xml version="1.0" encoding="utf-8"?>
-<w:document xmlns:wpc="http://schemas.microsoft.com/office/word/2010/wordprocessingCanvas" xmlns:cx="http://schemas.microsoft.com/office/drawing/2014/chartex" xmlns:cx1="http://schemas.microsoft.com/office/drawing/2015/9/8/chartex" xmlns:cx2="http://schemas.microsoft.com/office/drawing/2015/10/21/chartex" xmlns:cx3="http://schemas.microsoft.com/office/drawing/2016/5/9/chartex" xmlns:cx4="http://schemas.microsoft.com/office/drawing/2016/5/10/chartex" xmlns:cx5="http://schemas.microsoft.com/office/drawing/2016/5/11/chartex" xmlns:cx6="http://schemas.microsoft.com/office/drawing/2016/5/12/chartex" xmlns:cx7="http://schemas.microsoft.com/office/drawing/2016/5/13/chartex" xmlns:cx8="http://schemas.microsoft.com/office/drawing/2016/5/14/chartex" xmlns:mc="http://schemas.openxmlformats.org/markup-compatibility/2006" xmlns:aink="http://schemas.microsoft.com/office/drawing/2016/ink" xmlns:am3d="http://schemas.microsoft.com/office/drawing/2017/model3d" xmlns:o="urn:schemas-microsoft-com:office:office" xmlns:r="http://schemas.openxmlformats.org/officeDocument/2006/relationships" xmlns:m="http://schemas.openxmlformats.org/officeDocument/2006/math" xmlns:v="urn:schemas-microsoft-com:vml" xmlns:wp14="http://schemas.microsoft.com/office/word/2010/wordprocessingDrawing" xmlns:wp="http://schemas.openxmlformats.org/drawingml/2006/wordprocessingDrawing" xmlns:w10="urn:schemas-microsoft-com:office:word" xmlns:w="http://schemas.openxmlformats.org/wordprocessingml/2006/main" xmlns:w14="http://schemas.microsoft.com/office/word/2010/wordml" xmlns:w15="http://schemas.microsoft.com/office/word/2012/wordml" xmlns:w16cid="http://schemas.microsoft.com/office/word/2016/wordml/cid" xmlns:w16se="http://schemas.microsoft.com/office/word/2015/wordml/symex" xmlns:wpg="http://schemas.microsoft.com/office/word/2010/wordprocessingGroup" xmlns:wpi="http://schemas.microsoft.com/office/word/2010/wordprocessingInk" xmlns:wne="http://schemas.microsoft.com/office/word/2006/wordml" xmlns:wps="http://schemas.microsoft.com/office/word/2010/wordprocessingShape" mc:Ignorable="w14 w15 w16se w16cid wp14">
+<w:document xmlns:wpc="http://schemas.microsoft.com/office/word/2010/wordprocessingCanvas" xmlns:cx="http://schemas.microsoft.com/office/drawing/2014/chartex" xmlns:cx1="http://schemas.microsoft.com/office/drawing/2015/9/8/chartex" xmlns:cx2="http://schemas.microsoft.com/office/drawing/2015/10/21/chartex" xmlns:cx3="http://schemas.microsoft.com/office/drawing/2016/5/9/chartex" xmlns:cx4="http://schemas.microsoft.com/office/drawing/2016/5/10/chartex" xmlns:cx5="http://schemas.microsoft.com/office/drawing/2016/5/11/chartex" xmlns:cx6="http://schemas.microsoft.com/office/drawing/2016/5/12/chartex" xmlns:cx7="http://schemas.microsoft.com/office/drawing/2016/5/13/chartex" xmlns:cx8="http://schemas.microsoft.com/office/drawing/2016/5/14/chartex" xmlns:mc="http://schemas.openxmlformats.org/markup-compatibility/2006" xmlns:aink="http://schemas.microsoft.com/office/drawing/2016/ink" xmlns:am3d="http://schemas.microsoft.com/office/drawing/2017/model3d" xmlns:o="urn:schemas-microsoft-com:office:office" xmlns:r="http://schemas.openxmlformats.org/officeDocument/2006/relationships" xmlns:m="http://schemas.openxmlformats.org/officeDocument/2006/math" xmlns:v="urn:schemas-microsoft-com:vml" xmlns:wp14="http://schemas.microsoft.com/office/word/2010/wordprocessingDrawing" xmlns:wp="http://schemas.openxmlformats.org/drawingml/2006/wordprocessingDrawing" xmlns:w10="urn:schemas-microsoft-com:office:word" xmlns:w="http://schemas.openxmlformats.org/wordprocessingml/2006/main" xmlns:w14="http://schemas.microsoft.com/office/word/2010/wordml" xmlns:w15="http://schemas.microsoft.com/office/word/2012/wordml" xmlns:w16cex="http://schemas.microsoft.com/office/word/2018/wordml/cex" xmlns:w16cid="http://schemas.microsoft.com/office/word/2016/wordml/cid" xmlns:w16="http://schemas.microsoft.com/office/word/2018/wordml" xmlns:w16se="http://schemas.microsoft.com/office/word/2015/wordml/symex" xmlns:wpg="http://schemas.microsoft.com/office/word/2010/wordprocessingGroup" xmlns:wpi="http://schemas.microsoft.com/office/word/2010/wordprocessingInk" xmlns:wne="http://schemas.microsoft.com/office/word/2006/wordml" xmlns:wps="http://schemas.microsoft.com/office/word/2010/wordprocessingShape" mc:Ignorable="w14 w15 w16se w16cid w16 w16cex wp14">
   <w:body>
     <w:p>
       <w:pPr>
@@ -21,29 +21,56 @@
       <w:r>
         <w:t>Emmanuel De Moya Angarita</w:t>
       </w:r>
-    </w:p>
-    <w:p>
-      <w:r>
-        <w:t>Saira Katherinne Vega Martin</w:t>
-      </w:r>
-      <w:r>
-        <w:t xml:space="preserve"> – s</w:t>
-      </w:r>
-      <w:bookmarkStart w:id="0" w:name="_GoBack"/>
-      <w:bookmarkEnd w:id="0"/>
-      <w:r>
-        <w:t>akavema10@hotmail.com</w:t>
-      </w:r>
-    </w:p>
-    <w:p>
-      <w:r>
-        <w:t>Jessica Yinnet Chala Acevedo</w:t>
-      </w:r>
-    </w:p>
-    <w:p>
-      <w:r>
-        <w:t>José Luis Pinzón Vacca</w:t>
-      </w:r>
+      <w:r>
+        <w:t xml:space="preserve"> – rootandtoor</w:t>
+      </w:r>
+      <w:r>
+        <w:t>@hotmail.com</w:t>
+      </w:r>
+    </w:p>
+    <w:p>
+      <w:proofErr w:type="spellStart"/>
+      <w:r>
+        <w:t>Saira</w:t>
+      </w:r>
+      <w:proofErr w:type="spellEnd"/>
+      <w:r>
+        <w:t xml:space="preserve"> </w:t>
+      </w:r>
+      <w:proofErr w:type="spellStart"/>
+      <w:r>
+        <w:t>Katherinne</w:t>
+      </w:r>
+      <w:proofErr w:type="spellEnd"/>
+      <w:r>
+        <w:t xml:space="preserve"> Vega Martin</w:t>
+      </w:r>
+      <w:r>
+        <w:t xml:space="preserve"> – sakavema10@hotmail.com</w:t>
+      </w:r>
+    </w:p>
+    <w:p>
+      <w:r>
+        <w:t xml:space="preserve">Jessica </w:t>
+      </w:r>
+      <w:proofErr w:type="spellStart"/>
+      <w:r>
+        <w:t>Yinnet</w:t>
+      </w:r>
+      <w:proofErr w:type="spellEnd"/>
+      <w:r>
+        <w:t xml:space="preserve"> Chala Acevedo</w:t>
+      </w:r>
+    </w:p>
+    <w:p>
+      <w:r>
+        <w:t xml:space="preserve">José Luis Pinzón </w:t>
+      </w:r>
+      <w:proofErr w:type="spellStart"/>
+      <w:r>
+        <w:t>Vacca</w:t>
+      </w:r>
+      <w:proofErr w:type="spellEnd"/>
     </w:p>
     <w:p>
       <w:r>
@@ -129,7 +156,7 @@
 </file>
 
 <file path=word/styles.xml><?xml version="1.0" encoding="utf-8"?>
-<w:styles xmlns:mc="http://schemas.openxmlformats.org/markup-compatibility/2006" xmlns:r="http://schemas.openxmlformats.org/officeDocument/2006/relationships" xmlns:w="http://schemas.openxmlformats.org/wordprocessingml/2006/main" xmlns:w14="http://schemas.microsoft.com/office/word/2010/wordml" xmlns:w15="http://schemas.microsoft.com/office/word/2012/wordml" xmlns:w16cid="http://schemas.microsoft.com/office/word/2016/wordml/cid" xmlns:w16se="http://schemas.microsoft.com/office/word/2015/wordml/symex" mc:Ignorable="w14 w15 w16se w16cid">
+<w:styles xmlns:mc="http://schemas.openxmlformats.org/markup-compatibility/2006" xmlns:r="http://schemas.openxmlformats.org/officeDocument/2006/relationships" xmlns:w="http://schemas.openxmlformats.org/wordprocessingml/2006/main" xmlns:w14="http://schemas.microsoft.com/office/word/2010/wordml" xmlns:w15="http://schemas.microsoft.com/office/word/2012/wordml" xmlns:w16cex="http://schemas.microsoft.com/office/word/2018/wordml/cex" xmlns:w16cid="http://schemas.microsoft.com/office/word/2016/wordml/cid" xmlns:w16="http://schemas.microsoft.com/office/word/2018/wordml" xmlns:w16se="http://schemas.microsoft.com/office/word/2015/wordml/symex" mc:Ignorable="w14 w15 w16se w16cid w16 w16cex">
   <w:docDefaults>
     <w:rPrDefault>
       <w:rPr>
@@ -527,6 +554,28 @@
     <w:name w:val="Normal"/>
     <w:qFormat/>
   </w:style>
+  <w:style w:type="paragraph" w:styleId="Ttulo2">
+    <w:name w:val="heading 2"/>
+    <w:basedOn w:val="Normal"/>
+    <w:next w:val="Normal"/>
+    <w:link w:val="Ttulo2Car"/>
+    <w:uiPriority w:val="9"/>
+    <w:unhideWhenUsed/>
+    <w:qFormat/>
+    <w:rsid w:val="007C19F3"/>
+    <w:pPr>
+      <w:keepNext/>
+      <w:keepLines/>
+      <w:spacing w:before="40" w:after="0"/>
+      <w:outlineLvl w:val="1"/>
+    </w:pPr>
+    <w:rPr>
+      <w:rFonts w:asciiTheme="majorHAnsi" w:eastAsiaTheme="majorEastAsia" w:hAnsiTheme="majorHAnsi" w:cstheme="majorBidi"/>
+      <w:color w:val="2F5496" w:themeColor="accent1" w:themeShade="BF"/>
+      <w:sz w:val="26"/>
+      <w:szCs w:val="26"/>
+    </w:rPr>
+  </w:style>
   <w:style w:type="character" w:default="1" w:styleId="Fuentedeprrafopredeter">
     <w:name w:val="Default Paragraph Font"/>
     <w:uiPriority w:val="1"/>
@@ -575,6 +624,19 @@
     <w:rPr>
       <w:color w:val="605E5C"/>
       <w:shd w:val="clear" w:color="auto" w:fill="E1DFDD"/>
+    </w:rPr>
+  </w:style>
+  <w:style w:type="character" w:customStyle="1" w:styleId="Ttulo2Car">
+    <w:name w:val="Título 2 Car"/>
+    <w:basedOn w:val="Fuentedeprrafopredeter"/>
+    <w:link w:val="Ttulo2"/>
+    <w:uiPriority w:val="9"/>
+    <w:rsid w:val="007C19F3"/>
+    <w:rPr>
+      <w:rFonts w:asciiTheme="majorHAnsi" w:eastAsiaTheme="majorEastAsia" w:hAnsiTheme="majorHAnsi" w:cstheme="majorBidi"/>
+      <w:color w:val="2F5496" w:themeColor="accent1" w:themeShade="BF"/>
+      <w:sz w:val="26"/>
+      <w:szCs w:val="26"/>
     </w:rPr>
   </w:style>
 </w:styles>

</xml_diff>

<commit_message>
Actualizacion de correo y comentarios
</commit_message>
<xml_diff>
--- a/GrupoFundamentosDeConstruccionDeSoftware.docx
+++ b/GrupoFundamentosDeConstruccionDeSoftware.docx
@@ -1,10 +1,12 @@
 
 <file path=word/document.xml><?xml version="1.0" encoding="utf-8"?>
-<w:document xmlns:wpc="http://schemas.microsoft.com/office/word/2010/wordprocessingCanvas" xmlns:cx="http://schemas.microsoft.com/office/drawing/2014/chartex" xmlns:cx1="http://schemas.microsoft.com/office/drawing/2015/9/8/chartex" xmlns:cx2="http://schemas.microsoft.com/office/drawing/2015/10/21/chartex" xmlns:cx3="http://schemas.microsoft.com/office/drawing/2016/5/9/chartex" xmlns:cx4="http://schemas.microsoft.com/office/drawing/2016/5/10/chartex" xmlns:cx5="http://schemas.microsoft.com/office/drawing/2016/5/11/chartex" xmlns:cx6="http://schemas.microsoft.com/office/drawing/2016/5/12/chartex" xmlns:cx7="http://schemas.microsoft.com/office/drawing/2016/5/13/chartex" xmlns:cx8="http://schemas.microsoft.com/office/drawing/2016/5/14/chartex" xmlns:mc="http://schemas.openxmlformats.org/markup-compatibility/2006" xmlns:aink="http://schemas.microsoft.com/office/drawing/2016/ink" xmlns:am3d="http://schemas.microsoft.com/office/drawing/2017/model3d" xmlns:o="urn:schemas-microsoft-com:office:office" xmlns:r="http://schemas.openxmlformats.org/officeDocument/2006/relationships" xmlns:m="http://schemas.openxmlformats.org/officeDocument/2006/math" xmlns:v="urn:schemas-microsoft-com:vml" xmlns:wp14="http://schemas.microsoft.com/office/word/2010/wordprocessingDrawing" xmlns:wp="http://schemas.openxmlformats.org/drawingml/2006/wordprocessingDrawing" xmlns:w10="urn:schemas-microsoft-com:office:word" xmlns:w="http://schemas.openxmlformats.org/wordprocessingml/2006/main" xmlns:w14="http://schemas.microsoft.com/office/word/2010/wordml" xmlns:w15="http://schemas.microsoft.com/office/word/2012/wordml" xmlns:w16cex="http://schemas.microsoft.com/office/word/2018/wordml/cex" xmlns:w16cid="http://schemas.microsoft.com/office/word/2016/wordml/cid" xmlns:w16="http://schemas.microsoft.com/office/word/2018/wordml" xmlns:w16se="http://schemas.microsoft.com/office/word/2015/wordml/symex" xmlns:wpg="http://schemas.microsoft.com/office/word/2010/wordprocessingGroup" xmlns:wpi="http://schemas.microsoft.com/office/word/2010/wordprocessingInk" xmlns:wne="http://schemas.microsoft.com/office/word/2006/wordml" xmlns:wps="http://schemas.microsoft.com/office/word/2010/wordprocessingShape" mc:Ignorable="w14 w15 w16se w16cid w16 w16cex wp14">
+<w:document xmlns:o="urn:schemas-microsoft-com:office:office" xmlns:r="http://schemas.openxmlformats.org/officeDocument/2006/relationships" xmlns:v="urn:schemas-microsoft-com:vml" xmlns:w="http://schemas.openxmlformats.org/wordprocessingml/2006/main" xmlns:w10="urn:schemas-microsoft-com:office:word" xmlns:wp="http://schemas.openxmlformats.org/drawingml/2006/wordprocessingDrawing" xmlns:wps="http://schemas.microsoft.com/office/word/2010/wordprocessingShape" xmlns:wpg="http://schemas.microsoft.com/office/word/2010/wordprocessingGroup" xmlns:mc="http://schemas.openxmlformats.org/markup-compatibility/2006" xmlns:wp14="http://schemas.microsoft.com/office/word/2010/wordprocessingDrawing" xmlns:w14="http://schemas.microsoft.com/office/word/2010/wordml" mc:Ignorable="w14 wp14">
   <w:body>
     <w:p>
       <w:pPr>
-        <w:rPr>
+        <w:pStyle w:val="Normal"/>
+        <w:rPr>
+          <w:b/>
           <w:b/>
           <w:bCs/>
         </w:rPr>
@@ -18,112 +20,108 @@
       </w:r>
     </w:p>
     <w:p>
-      <w:r>
+      <w:pPr>
+        <w:pStyle w:val="Normal"/>
+        <w:rPr/>
+      </w:pPr>
+      <w:r>
+        <w:rPr/>
+        <w:t>Emmanuel De Moya Angarita – rootandtoor@hotmail.com</w:t>
+      </w:r>
+    </w:p>
+    <w:p>
+      <w:pPr>
+        <w:pStyle w:val="Normal"/>
+        <w:rPr/>
+      </w:pPr>
+      <w:r>
+        <w:rPr/>
+        <w:t>Saira Katherinne Vega Martin – sakavema10@hotmail.com</w:t>
+      </w:r>
+    </w:p>
+    <w:p>
+      <w:pPr>
+        <w:pStyle w:val="Normal"/>
+        <w:rPr/>
+      </w:pPr>
+      <w:r>
+        <w:rPr/>
+        <w:t>Jessica Yinnet Chala Acevedo</w:t>
+      </w:r>
+    </w:p>
+    <w:p>
+      <w:pPr>
+        <w:pStyle w:val="Normal"/>
+        <w:rPr/>
+      </w:pPr>
+      <w:r>
+        <w:rPr/>
+        <w:t>José Luis Pinzón Vacca – josel.pinzon@hotmail.com</w:t>
+      </w:r>
+    </w:p>
+    <w:p>
+      <w:pPr>
+        <w:pStyle w:val="Normal"/>
+        <w:rPr/>
+      </w:pPr>
+      <w:r>
+        <w:rPr/>
+        <w:t>Nicolás Felipe Cabrera Gómez</w:t>
+      </w:r>
+    </w:p>
+    <w:p>
+      <w:pPr>
+        <w:pStyle w:val="Normal"/>
+        <w:rPr>
+          <w:b/>
+          <w:b/>
+          <w:bCs/>
+        </w:rPr>
+      </w:pPr>
+      <w:r>
+        <w:rPr>
+          <w:b/>
+          <w:bCs/>
+        </w:rPr>
+        <w:t>Líder:</w:t>
+      </w:r>
+    </w:p>
+    <w:p>
+      <w:pPr>
+        <w:pStyle w:val="Normal"/>
+        <w:rPr/>
+      </w:pPr>
+      <w:r>
+        <w:rPr/>
         <w:t>Emmanuel De Moya Angarita</w:t>
       </w:r>
-      <w:r>
-        <w:t xml:space="preserve"> – rootandtoor</w:t>
-      </w:r>
-      <w:r>
-        <w:t>@hotmail.com</w:t>
-      </w:r>
-    </w:p>
-    <w:p>
-      <w:proofErr w:type="spellStart"/>
-      <w:r>
-        <w:t>Saira</w:t>
-      </w:r>
-      <w:proofErr w:type="spellEnd"/>
-      <w:r>
-        <w:t xml:space="preserve"> </w:t>
-      </w:r>
-      <w:proofErr w:type="spellStart"/>
-      <w:r>
-        <w:t>Katherinne</w:t>
-      </w:r>
-      <w:proofErr w:type="spellEnd"/>
-      <w:r>
-        <w:t xml:space="preserve"> Vega Martin</w:t>
-      </w:r>
-      <w:r>
-        <w:t xml:space="preserve"> – sakavema10@hotmail.com</w:t>
-      </w:r>
-    </w:p>
-    <w:p>
-      <w:r>
-        <w:t xml:space="preserve">Jessica </w:t>
-      </w:r>
-      <w:proofErr w:type="spellStart"/>
-      <w:r>
-        <w:t>Yinnet</w:t>
-      </w:r>
-      <w:proofErr w:type="spellEnd"/>
-      <w:r>
-        <w:t xml:space="preserve"> Chala Acevedo</w:t>
-      </w:r>
-    </w:p>
-    <w:p>
-      <w:r>
-        <w:t xml:space="preserve">José Luis Pinzón </w:t>
-      </w:r>
-      <w:proofErr w:type="spellStart"/>
-      <w:r>
-        <w:t>Vacca</w:t>
-      </w:r>
-      <w:proofErr w:type="spellEnd"/>
-    </w:p>
-    <w:p>
-      <w:r>
-        <w:t>Nicolás Felipe Cabrera Gómez</w:t>
-      </w:r>
-    </w:p>
-    <w:p>
-      <w:pPr>
-        <w:rPr>
-          <w:b/>
-          <w:bCs/>
-        </w:rPr>
-      </w:pPr>
-      <w:r>
-        <w:rPr>
-          <w:b/>
-          <w:bCs/>
-        </w:rPr>
-        <w:t>Líder:</w:t>
-      </w:r>
-    </w:p>
-    <w:p>
-      <w:r>
-        <w:t>Emmanuel De Moya Angarita</w:t>
-      </w:r>
-    </w:p>
-    <w:p>
-      <w:pPr>
-        <w:rPr>
-          <w:b/>
-          <w:bCs/>
-        </w:rPr>
-      </w:pPr>
-      <w:r>
-        <w:rPr>
-          <w:b/>
-          <w:bCs/>
-        </w:rPr>
-        <w:t>Repositorio</w:t>
-      </w:r>
-      <w:r>
-        <w:rPr>
-          <w:b/>
-          <w:bCs/>
-        </w:rPr>
-        <w:t>:</w:t>
-      </w:r>
-    </w:p>
-    <w:p>
-      <w:hyperlink r:id="rId4" w:history="1">
+    </w:p>
+    <w:p>
+      <w:pPr>
+        <w:pStyle w:val="Normal"/>
+        <w:rPr>
+          <w:b/>
+          <w:b/>
+          <w:bCs/>
+        </w:rPr>
+      </w:pPr>
+      <w:r>
+        <w:rPr>
+          <w:b/>
+          <w:bCs/>
+        </w:rPr>
+        <w:t>Repositorio:</w:t>
+      </w:r>
+    </w:p>
+    <w:p>
+      <w:pPr>
+        <w:pStyle w:val="Normal"/>
+        <w:rPr/>
+      </w:pPr>
+      <w:hyperlink r:id="rId2">
         <w:r>
           <w:rPr>
-            <w:rStyle w:val="Hipervnculo"/>
+            <w:rStyle w:val="EnlacedeInternet"/>
           </w:rPr>
           <w:t>https://github.com/ElDandiTTR/FundamentosDeSoftware.git</w:t>
         </w:r>
@@ -131,11 +129,12 @@
     </w:p>
     <w:p>
       <w:pPr>
-        <w:rPr>
-          <w:b/>
-          <w:bCs/>
-          <w:u w:val="single"/>
-        </w:rPr>
+        <w:pStyle w:val="Normal"/>
+        <w:widowControl/>
+        <w:bidi w:val="0"/>
+        <w:spacing w:lineRule="auto" w:line="259" w:before="0" w:after="160"/>
+        <w:jc w:val="left"/>
+        <w:rPr/>
       </w:pPr>
       <w:r>
         <w:rPr>
@@ -145,44 +144,115 @@
         <w:t>Comentarios:</w:t>
       </w:r>
     </w:p>
+    <w:p>
+      <w:pPr>
+        <w:pStyle w:val="Normal"/>
+        <w:widowControl/>
+        <w:bidi w:val="0"/>
+        <w:spacing w:lineRule="auto" w:line="259" w:before="0" w:after="160"/>
+        <w:jc w:val="left"/>
+        <w:rPr/>
+      </w:pPr>
+      <w:r>
+        <w:rPr>
+          <w:b/>
+          <w:bCs/>
+        </w:rPr>
+        <w:t xml:space="preserve">JP – En la clase dictada el día de hoy por el Líder, aprendimos los comandos básicos para la </w:t>
+      </w:r>
+      <w:r>
+        <w:rPr>
+          <w:rFonts w:eastAsia="Calibri" w:cs="" w:cstheme="minorBidi" w:eastAsiaTheme="minorHAnsi"/>
+          <w:b/>
+          <w:bCs/>
+          <w:color w:val="auto"/>
+          <w:kern w:val="0"/>
+          <w:sz w:val="22"/>
+          <w:szCs w:val="22"/>
+          <w:lang w:val="es-ES" w:eastAsia="en-US" w:bidi="ar-SA"/>
+        </w:rPr>
+        <w:t xml:space="preserve">descarga </w:t>
+      </w:r>
+      <w:r>
+        <w:rPr>
+          <w:b/>
+          <w:bCs/>
+        </w:rPr>
+        <w:t>y envió de información a GitHub.</w:t>
+      </w:r>
+    </w:p>
+    <w:p>
+      <w:pPr>
+        <w:pStyle w:val="Normal"/>
+        <w:widowControl/>
+        <w:bidi w:val="0"/>
+        <w:spacing w:lineRule="auto" w:line="259" w:before="0" w:after="160"/>
+        <w:jc w:val="left"/>
+        <w:rPr>
+          <w:b/>
+          <w:b/>
+          <w:bCs/>
+        </w:rPr>
+      </w:pPr>
+      <w:r>
+        <w:rPr/>
+      </w:r>
+    </w:p>
+    <w:p>
+      <w:pPr>
+        <w:pStyle w:val="Normal"/>
+        <w:widowControl/>
+        <w:bidi w:val="0"/>
+        <w:spacing w:lineRule="auto" w:line="259" w:before="0" w:after="160"/>
+        <w:jc w:val="left"/>
+        <w:rPr>
+          <w:b/>
+          <w:b/>
+          <w:bCs/>
+        </w:rPr>
+      </w:pPr>
+      <w:r>
+        <w:rPr/>
+      </w:r>
+    </w:p>
     <w:sectPr>
+      <w:type w:val="nextPage"/>
       <w:pgSz w:w="11906" w:h="16838"/>
-      <w:pgMar w:top="1417" w:right="1701" w:bottom="1417" w:left="1701" w:header="708" w:footer="708" w:gutter="0"/>
-      <w:cols w:space="708"/>
-      <w:docGrid w:linePitch="360"/>
+      <w:pgMar w:left="1701" w:right="1701" w:header="0" w:top="1417" w:footer="0" w:bottom="1417" w:gutter="0"/>
+      <w:pgNumType w:fmt="decimal"/>
+      <w:formProt w:val="false"/>
+      <w:textDirection w:val="lrTb"/>
+      <w:docGrid w:type="default" w:linePitch="360" w:charSpace="4096"/>
     </w:sectPr>
   </w:body>
 </w:document>
 </file>
 
 <file path=word/styles.xml><?xml version="1.0" encoding="utf-8"?>
-<w:styles xmlns:mc="http://schemas.openxmlformats.org/markup-compatibility/2006" xmlns:r="http://schemas.openxmlformats.org/officeDocument/2006/relationships" xmlns:w="http://schemas.openxmlformats.org/wordprocessingml/2006/main" xmlns:w14="http://schemas.microsoft.com/office/word/2010/wordml" xmlns:w15="http://schemas.microsoft.com/office/word/2012/wordml" xmlns:w16cex="http://schemas.microsoft.com/office/word/2018/wordml/cex" xmlns:w16cid="http://schemas.microsoft.com/office/word/2016/wordml/cid" xmlns:w16="http://schemas.microsoft.com/office/word/2018/wordml" xmlns:w16se="http://schemas.microsoft.com/office/word/2015/wordml/symex" mc:Ignorable="w14 w15 w16se w16cid w16 w16cex">
+<w:styles xmlns:w="http://schemas.openxmlformats.org/wordprocessingml/2006/main" xmlns:w14="http://schemas.microsoft.com/office/word/2010/wordml" xmlns:mc="http://schemas.openxmlformats.org/markup-compatibility/2006" mc:Ignorable="w14">
   <w:docDefaults>
     <w:rPrDefault>
       <w:rPr>
-        <w:rFonts w:asciiTheme="minorHAnsi" w:eastAsiaTheme="minorHAnsi" w:hAnsiTheme="minorHAnsi" w:cstheme="minorBidi"/>
-        <w:sz w:val="22"/>
+        <w:rFonts w:ascii="Calibri" w:hAnsi="Calibri" w:eastAsia="Calibri" w:cs="" w:asciiTheme="minorHAnsi" w:cstheme="minorBidi" w:eastAsiaTheme="minorHAnsi" w:hAnsiTheme="minorHAnsi"/>
         <w:szCs w:val="22"/>
         <w:lang w:val="es-ES" w:eastAsia="en-US" w:bidi="ar-SA"/>
       </w:rPr>
     </w:rPrDefault>
     <w:pPrDefault>
-      <w:pPr>
-        <w:spacing w:after="160" w:line="259" w:lineRule="auto"/>
-      </w:pPr>
+      <w:pPr/>
     </w:pPrDefault>
   </w:docDefaults>
   <w:latentStyles w:defLockedState="0" w:defUIPriority="99" w:defSemiHidden="0" w:defUnhideWhenUsed="0" w:defQFormat="0" w:count="376">
     <w:lsdException w:name="Normal" w:uiPriority="0" w:qFormat="1"/>
     <w:lsdException w:name="heading 1" w:uiPriority="9" w:qFormat="1"/>
-    <w:lsdException w:name="heading 2" w:semiHidden="1" w:uiPriority="9" w:unhideWhenUsed="1" w:qFormat="1"/>
-    <w:lsdException w:name="heading 3" w:semiHidden="1" w:uiPriority="9" w:unhideWhenUsed="1" w:qFormat="1"/>
-    <w:lsdException w:name="heading 4" w:semiHidden="1" w:uiPriority="9" w:unhideWhenUsed="1" w:qFormat="1"/>
-    <w:lsdException w:name="heading 5" w:semiHidden="1" w:uiPriority="9" w:unhideWhenUsed="1" w:qFormat="1"/>
-    <w:lsdException w:name="heading 6" w:semiHidden="1" w:uiPriority="9" w:unhideWhenUsed="1" w:qFormat="1"/>
-    <w:lsdException w:name="heading 7" w:semiHidden="1" w:uiPriority="9" w:unhideWhenUsed="1" w:qFormat="1"/>
-    <w:lsdException w:name="heading 8" w:semiHidden="1" w:uiPriority="9" w:unhideWhenUsed="1" w:qFormat="1"/>
-    <w:lsdException w:name="heading 9" w:semiHidden="1" w:uiPriority="9" w:unhideWhenUsed="1" w:qFormat="1"/>
+    <w:lsdException w:name="heading 2" w:uiPriority="9" w:semiHidden="1" w:unhideWhenUsed="1" w:qFormat="1"/>
+    <w:lsdException w:name="heading 3" w:uiPriority="9" w:semiHidden="1" w:unhideWhenUsed="1" w:qFormat="1"/>
+    <w:lsdException w:name="heading 4" w:uiPriority="9" w:semiHidden="1" w:unhideWhenUsed="1" w:qFormat="1"/>
+    <w:lsdException w:name="heading 5" w:uiPriority="9" w:semiHidden="1" w:unhideWhenUsed="1" w:qFormat="1"/>
+    <w:lsdException w:name="heading 6" w:uiPriority="9" w:semiHidden="1" w:unhideWhenUsed="1" w:qFormat="1"/>
+    <w:lsdException w:name="heading 7" w:uiPriority="9" w:semiHidden="1" w:unhideWhenUsed="1" w:qFormat="1"/>
+    <w:lsdException w:name="heading 8" w:uiPriority="9" w:semiHidden="1" w:unhideWhenUsed="1" w:qFormat="1"/>
+    <w:lsdException w:name="heading 9" w:uiPriority="9" w:semiHidden="1" w:unhideWhenUsed="1" w:qFormat="1"/>
     <w:lsdException w:name="index 1" w:semiHidden="1" w:unhideWhenUsed="1"/>
     <w:lsdException w:name="index 2" w:semiHidden="1" w:unhideWhenUsed="1"/>
     <w:lsdException w:name="index 3" w:semiHidden="1" w:unhideWhenUsed="1"/>
@@ -192,22 +262,22 @@
     <w:lsdException w:name="index 7" w:semiHidden="1" w:unhideWhenUsed="1"/>
     <w:lsdException w:name="index 8" w:semiHidden="1" w:unhideWhenUsed="1"/>
     <w:lsdException w:name="index 9" w:semiHidden="1" w:unhideWhenUsed="1"/>
-    <w:lsdException w:name="toc 1" w:semiHidden="1" w:uiPriority="39" w:unhideWhenUsed="1"/>
-    <w:lsdException w:name="toc 2" w:semiHidden="1" w:uiPriority="39" w:unhideWhenUsed="1"/>
-    <w:lsdException w:name="toc 3" w:semiHidden="1" w:uiPriority="39" w:unhideWhenUsed="1"/>
-    <w:lsdException w:name="toc 4" w:semiHidden="1" w:uiPriority="39" w:unhideWhenUsed="1"/>
-    <w:lsdException w:name="toc 5" w:semiHidden="1" w:uiPriority="39" w:unhideWhenUsed="1"/>
-    <w:lsdException w:name="toc 6" w:semiHidden="1" w:uiPriority="39" w:unhideWhenUsed="1"/>
-    <w:lsdException w:name="toc 7" w:semiHidden="1" w:uiPriority="39" w:unhideWhenUsed="1"/>
-    <w:lsdException w:name="toc 8" w:semiHidden="1" w:uiPriority="39" w:unhideWhenUsed="1"/>
-    <w:lsdException w:name="toc 9" w:semiHidden="1" w:uiPriority="39" w:unhideWhenUsed="1"/>
+    <w:lsdException w:name="toc 1" w:uiPriority="39" w:semiHidden="1" w:unhideWhenUsed="1"/>
+    <w:lsdException w:name="toc 2" w:uiPriority="39" w:semiHidden="1" w:unhideWhenUsed="1"/>
+    <w:lsdException w:name="toc 3" w:uiPriority="39" w:semiHidden="1" w:unhideWhenUsed="1"/>
+    <w:lsdException w:name="toc 4" w:uiPriority="39" w:semiHidden="1" w:unhideWhenUsed="1"/>
+    <w:lsdException w:name="toc 5" w:uiPriority="39" w:semiHidden="1" w:unhideWhenUsed="1"/>
+    <w:lsdException w:name="toc 6" w:uiPriority="39" w:semiHidden="1" w:unhideWhenUsed="1"/>
+    <w:lsdException w:name="toc 7" w:uiPriority="39" w:semiHidden="1" w:unhideWhenUsed="1"/>
+    <w:lsdException w:name="toc 8" w:uiPriority="39" w:semiHidden="1" w:unhideWhenUsed="1"/>
+    <w:lsdException w:name="toc 9" w:uiPriority="39" w:semiHidden="1" w:unhideWhenUsed="1"/>
     <w:lsdException w:name="Normal Indent" w:semiHidden="1" w:unhideWhenUsed="1"/>
     <w:lsdException w:name="footnote text" w:semiHidden="1" w:unhideWhenUsed="1"/>
     <w:lsdException w:name="annotation text" w:semiHidden="1" w:unhideWhenUsed="1"/>
     <w:lsdException w:name="header" w:semiHidden="1" w:unhideWhenUsed="1"/>
     <w:lsdException w:name="footer" w:semiHidden="1" w:unhideWhenUsed="1"/>
     <w:lsdException w:name="index heading" w:semiHidden="1" w:unhideWhenUsed="1"/>
-    <w:lsdException w:name="caption" w:semiHidden="1" w:uiPriority="35" w:unhideWhenUsed="1" w:qFormat="1"/>
+    <w:lsdException w:name="caption" w:uiPriority="35" w:semiHidden="1" w:unhideWhenUsed="1" w:qFormat="1"/>
     <w:lsdException w:name="table of figures" w:semiHidden="1" w:unhideWhenUsed="1"/>
     <w:lsdException w:name="envelope address" w:semiHidden="1" w:unhideWhenUsed="1"/>
     <w:lsdException w:name="envelope return" w:semiHidden="1" w:unhideWhenUsed="1"/>
@@ -238,7 +308,7 @@
     <w:lsdException w:name="Title" w:uiPriority="10" w:qFormat="1"/>
     <w:lsdException w:name="Closing" w:semiHidden="1" w:unhideWhenUsed="1"/>
     <w:lsdException w:name="Signature" w:semiHidden="1" w:unhideWhenUsed="1"/>
-    <w:lsdException w:name="Default Paragraph Font" w:semiHidden="1" w:uiPriority="1" w:unhideWhenUsed="1"/>
+    <w:lsdException w:name="Default Paragraph Font" w:uiPriority="1" w:semiHidden="1" w:unhideWhenUsed="1"/>
     <w:lsdException w:name="Body Text" w:semiHidden="1" w:unhideWhenUsed="1"/>
     <w:lsdException w:name="Body Text Indent" w:semiHidden="1" w:unhideWhenUsed="1"/>
     <w:lsdException w:name="List Continue" w:semiHidden="1" w:unhideWhenUsed="1"/>
@@ -438,8 +508,8 @@
     <w:lsdException w:name="Subtle Reference" w:uiPriority="31" w:qFormat="1"/>
     <w:lsdException w:name="Intense Reference" w:uiPriority="32" w:qFormat="1"/>
     <w:lsdException w:name="Book Title" w:uiPriority="33" w:qFormat="1"/>
-    <w:lsdException w:name="Bibliography" w:semiHidden="1" w:uiPriority="37" w:unhideWhenUsed="1"/>
-    <w:lsdException w:name="TOC Heading" w:semiHidden="1" w:uiPriority="39" w:unhideWhenUsed="1" w:qFormat="1"/>
+    <w:lsdException w:name="Bibliography" w:uiPriority="37" w:semiHidden="1" w:unhideWhenUsed="1"/>
+    <w:lsdException w:name="TOC Heading" w:uiPriority="39" w:semiHidden="1" w:unhideWhenUsed="1" w:qFormat="1"/>
     <w:lsdException w:name="Plain Table 1" w:uiPriority="41"/>
     <w:lsdException w:name="Plain Table 2" w:uiPriority="42"/>
     <w:lsdException w:name="Plain Table 3" w:uiPriority="43"/>
@@ -550,37 +620,156 @@
     <w:lsdException w:name="Unresolved Mention" w:semiHidden="1" w:unhideWhenUsed="1"/>
     <w:lsdException w:name="Smart Link" w:semiHidden="1" w:unhideWhenUsed="1"/>
   </w:latentStyles>
-  <w:style w:type="paragraph" w:default="1" w:styleId="Normal">
+  <w:style w:type="paragraph" w:styleId="Normal" w:default="1">
     <w:name w:val="Normal"/>
     <w:qFormat/>
+    <w:pPr>
+      <w:widowControl/>
+      <w:bidi w:val="0"/>
+      <w:spacing w:lineRule="auto" w:line="259" w:before="0" w:after="160"/>
+      <w:jc w:val="left"/>
+    </w:pPr>
+    <w:rPr>
+      <w:rFonts w:ascii="Calibri" w:hAnsi="Calibri" w:eastAsia="Calibri" w:cs="" w:asciiTheme="minorHAnsi" w:cstheme="minorBidi" w:eastAsiaTheme="minorHAnsi" w:hAnsiTheme="minorHAnsi"/>
+      <w:color w:val="auto"/>
+      <w:kern w:val="0"/>
+      <w:sz w:val="22"/>
+      <w:szCs w:val="22"/>
+      <w:lang w:val="es-ES" w:eastAsia="en-US" w:bidi="ar-SA"/>
+    </w:rPr>
   </w:style>
   <w:style w:type="paragraph" w:styleId="Ttulo2">
-    <w:name w:val="heading 2"/>
+    <w:name w:val="Heading 2"/>
     <w:basedOn w:val="Normal"/>
     <w:next w:val="Normal"/>
     <w:link w:val="Ttulo2Car"/>
     <w:uiPriority w:val="9"/>
     <w:unhideWhenUsed/>
     <w:qFormat/>
-    <w:rsid w:val="007C19F3"/>
+    <w:rsid w:val="007c19f3"/>
     <w:pPr>
-      <w:keepNext/>
+      <w:keepNext w:val="true"/>
       <w:keepLines/>
       <w:spacing w:before="40" w:after="0"/>
       <w:outlineLvl w:val="1"/>
     </w:pPr>
     <w:rPr>
-      <w:rFonts w:asciiTheme="majorHAnsi" w:eastAsiaTheme="majorEastAsia" w:hAnsiTheme="majorHAnsi" w:cstheme="majorBidi"/>
-      <w:color w:val="2F5496" w:themeColor="accent1" w:themeShade="BF"/>
+      <w:rFonts w:ascii="Calibri Light" w:hAnsi="Calibri Light" w:eastAsia="" w:cs="" w:asciiTheme="majorHAnsi" w:cstheme="majorBidi" w:eastAsiaTheme="majorEastAsia" w:hAnsiTheme="majorHAnsi"/>
+      <w:color w:val="2F5496" w:themeColor="accent1" w:themeShade="bf"/>
       <w:sz w:val="26"/>
       <w:szCs w:val="26"/>
     </w:rPr>
   </w:style>
-  <w:style w:type="character" w:default="1" w:styleId="Fuentedeprrafopredeter">
+  <w:style w:type="character" w:styleId="DefaultParagraphFont" w:default="1">
     <w:name w:val="Default Paragraph Font"/>
     <w:uiPriority w:val="1"/>
     <w:semiHidden/>
     <w:unhideWhenUsed/>
+    <w:qFormat/>
+    <w:rPr/>
+  </w:style>
+  <w:style w:type="character" w:styleId="EnlacedeInternet">
+    <w:name w:val="Enlace de Internet"/>
+    <w:basedOn w:val="DefaultParagraphFont"/>
+    <w:uiPriority w:val="99"/>
+    <w:unhideWhenUsed/>
+    <w:rsid w:val="0017187a"/>
+    <w:rPr>
+      <w:color w:val="0563C1" w:themeColor="hyperlink"/>
+      <w:u w:val="single"/>
+    </w:rPr>
+  </w:style>
+  <w:style w:type="character" w:styleId="UnresolvedMention">
+    <w:name w:val="Unresolved Mention"/>
+    <w:basedOn w:val="DefaultParagraphFont"/>
+    <w:uiPriority w:val="99"/>
+    <w:semiHidden/>
+    <w:unhideWhenUsed/>
+    <w:qFormat/>
+    <w:rsid w:val="0017187a"/>
+    <w:rPr>
+      <w:color w:val="605E5C"/>
+      <w:shd w:fill="E1DFDD" w:val="clear"/>
+    </w:rPr>
+  </w:style>
+  <w:style w:type="character" w:styleId="Ttulo2Car" w:customStyle="1">
+    <w:name w:val="Título 2 Car"/>
+    <w:basedOn w:val="DefaultParagraphFont"/>
+    <w:link w:val="Ttulo2"/>
+    <w:uiPriority w:val="9"/>
+    <w:qFormat/>
+    <w:rsid w:val="007c19f3"/>
+    <w:rPr>
+      <w:rFonts w:ascii="Calibri Light" w:hAnsi="Calibri Light" w:eastAsia="" w:cs="" w:asciiTheme="majorHAnsi" w:cstheme="majorBidi" w:eastAsiaTheme="majorEastAsia" w:hAnsiTheme="majorHAnsi"/>
+      <w:color w:val="2F5496" w:themeColor="accent1" w:themeShade="bf"/>
+      <w:sz w:val="26"/>
+      <w:szCs w:val="26"/>
+    </w:rPr>
+  </w:style>
+  <w:style w:type="paragraph" w:styleId="Ttulo">
+    <w:name w:val="Título"/>
+    <w:basedOn w:val="Normal"/>
+    <w:next w:val="Cuerpodetexto"/>
+    <w:qFormat/>
+    <w:pPr>
+      <w:keepNext w:val="true"/>
+      <w:spacing w:before="240" w:after="120"/>
+    </w:pPr>
+    <w:rPr>
+      <w:rFonts w:ascii="Liberation Sans" w:hAnsi="Liberation Sans" w:eastAsia="Microsoft YaHei" w:cs="Arial"/>
+      <w:sz w:val="28"/>
+      <w:szCs w:val="28"/>
+    </w:rPr>
+  </w:style>
+  <w:style w:type="paragraph" w:styleId="Cuerpodetexto">
+    <w:name w:val="Body Text"/>
+    <w:basedOn w:val="Normal"/>
+    <w:pPr>
+      <w:spacing w:lineRule="auto" w:line="276" w:before="0" w:after="140"/>
+    </w:pPr>
+    <w:rPr/>
+  </w:style>
+  <w:style w:type="paragraph" w:styleId="Lista">
+    <w:name w:val="List"/>
+    <w:basedOn w:val="Cuerpodetexto"/>
+    <w:pPr/>
+    <w:rPr>
+      <w:rFonts w:cs="Arial"/>
+    </w:rPr>
+  </w:style>
+  <w:style w:type="paragraph" w:styleId="Leyenda">
+    <w:name w:val="Caption"/>
+    <w:basedOn w:val="Normal"/>
+    <w:qFormat/>
+    <w:pPr>
+      <w:suppressLineNumbers/>
+      <w:spacing w:before="120" w:after="120"/>
+    </w:pPr>
+    <w:rPr>
+      <w:rFonts w:cs="Arial"/>
+      <w:i/>
+      <w:iCs/>
+      <w:sz w:val="24"/>
+      <w:szCs w:val="24"/>
+    </w:rPr>
+  </w:style>
+  <w:style w:type="paragraph" w:styleId="Ndice">
+    <w:name w:val="Índice"/>
+    <w:basedOn w:val="Normal"/>
+    <w:qFormat/>
+    <w:pPr>
+      <w:suppressLineNumbers/>
+    </w:pPr>
+    <w:rPr>
+      <w:rFonts w:cs="Arial"/>
+    </w:rPr>
+  </w:style>
+  <w:style w:type="numbering" w:styleId="NoList" w:default="1">
+    <w:name w:val="No List"/>
+    <w:uiPriority w:val="99"/>
+    <w:semiHidden/>
+    <w:unhideWhenUsed/>
+    <w:qFormat/>
   </w:style>
   <w:style w:type="table" w:default="1" w:styleId="Tablanormal">
     <w:name w:val="Normal Table"/>
@@ -596,48 +785,6 @@
         <w:right w:w="108" w:type="dxa"/>
       </w:tblCellMar>
     </w:tblPr>
-  </w:style>
-  <w:style w:type="numbering" w:default="1" w:styleId="Sinlista">
-    <w:name w:val="No List"/>
-    <w:uiPriority w:val="99"/>
-    <w:semiHidden/>
-    <w:unhideWhenUsed/>
-  </w:style>
-  <w:style w:type="character" w:styleId="Hipervnculo">
-    <w:name w:val="Hyperlink"/>
-    <w:basedOn w:val="Fuentedeprrafopredeter"/>
-    <w:uiPriority w:val="99"/>
-    <w:unhideWhenUsed/>
-    <w:rsid w:val="0017187A"/>
-    <w:rPr>
-      <w:color w:val="0563C1" w:themeColor="hyperlink"/>
-      <w:u w:val="single"/>
-    </w:rPr>
-  </w:style>
-  <w:style w:type="character" w:styleId="Mencinsinresolver">
-    <w:name w:val="Unresolved Mention"/>
-    <w:basedOn w:val="Fuentedeprrafopredeter"/>
-    <w:uiPriority w:val="99"/>
-    <w:semiHidden/>
-    <w:unhideWhenUsed/>
-    <w:rsid w:val="0017187A"/>
-    <w:rPr>
-      <w:color w:val="605E5C"/>
-      <w:shd w:val="clear" w:color="auto" w:fill="E1DFDD"/>
-    </w:rPr>
-  </w:style>
-  <w:style w:type="character" w:customStyle="1" w:styleId="Ttulo2Car">
-    <w:name w:val="Título 2 Car"/>
-    <w:basedOn w:val="Fuentedeprrafopredeter"/>
-    <w:link w:val="Ttulo2"/>
-    <w:uiPriority w:val="9"/>
-    <w:rsid w:val="007C19F3"/>
-    <w:rPr>
-      <w:rFonts w:asciiTheme="majorHAnsi" w:eastAsiaTheme="majorEastAsia" w:hAnsiTheme="majorHAnsi" w:cstheme="majorBidi"/>
-      <w:color w:val="2F5496" w:themeColor="accent1" w:themeShade="BF"/>
-      <w:sz w:val="26"/>
-      <w:szCs w:val="26"/>
-    </w:rPr>
   </w:style>
 </w:styles>
 </file>

</xml_diff>

<commit_message>
Agregue mi correo y comentario
</commit_message>
<xml_diff>
--- a/GrupoFundamentosDeConstruccionDeSoftware.docx
+++ b/GrupoFundamentosDeConstruccionDeSoftware.docx
@@ -1,12 +1,10 @@
 
 <file path=word/document.xml><?xml version="1.0" encoding="utf-8"?>
-<w:document xmlns:o="urn:schemas-microsoft-com:office:office" xmlns:r="http://schemas.openxmlformats.org/officeDocument/2006/relationships" xmlns:v="urn:schemas-microsoft-com:vml" xmlns:w="http://schemas.openxmlformats.org/wordprocessingml/2006/main" xmlns:w10="urn:schemas-microsoft-com:office:word" xmlns:wp="http://schemas.openxmlformats.org/drawingml/2006/wordprocessingDrawing" xmlns:wps="http://schemas.microsoft.com/office/word/2010/wordprocessingShape" xmlns:wpg="http://schemas.microsoft.com/office/word/2010/wordprocessingGroup" xmlns:mc="http://schemas.openxmlformats.org/markup-compatibility/2006" xmlns:wp14="http://schemas.microsoft.com/office/word/2010/wordprocessingDrawing" xmlns:w14="http://schemas.microsoft.com/office/word/2010/wordml" mc:Ignorable="w14 wp14">
+<w:document xmlns:wpc="http://schemas.microsoft.com/office/word/2010/wordprocessingCanvas" xmlns:cx="http://schemas.microsoft.com/office/drawing/2014/chartex" xmlns:cx1="http://schemas.microsoft.com/office/drawing/2015/9/8/chartex" xmlns:cx2="http://schemas.microsoft.com/office/drawing/2015/10/21/chartex" xmlns:cx3="http://schemas.microsoft.com/office/drawing/2016/5/9/chartex" xmlns:cx4="http://schemas.microsoft.com/office/drawing/2016/5/10/chartex" xmlns:cx5="http://schemas.microsoft.com/office/drawing/2016/5/11/chartex" xmlns:cx6="http://schemas.microsoft.com/office/drawing/2016/5/12/chartex" xmlns:cx7="http://schemas.microsoft.com/office/drawing/2016/5/13/chartex" xmlns:cx8="http://schemas.microsoft.com/office/drawing/2016/5/14/chartex" xmlns:mc="http://schemas.openxmlformats.org/markup-compatibility/2006" xmlns:aink="http://schemas.microsoft.com/office/drawing/2016/ink" xmlns:am3d="http://schemas.microsoft.com/office/drawing/2017/model3d" xmlns:o="urn:schemas-microsoft-com:office:office" xmlns:r="http://schemas.openxmlformats.org/officeDocument/2006/relationships" xmlns:m="http://schemas.openxmlformats.org/officeDocument/2006/math" xmlns:v="urn:schemas-microsoft-com:vml" xmlns:wp14="http://schemas.microsoft.com/office/word/2010/wordprocessingDrawing" xmlns:wp="http://schemas.openxmlformats.org/drawingml/2006/wordprocessingDrawing" xmlns:w10="urn:schemas-microsoft-com:office:word" xmlns:w="http://schemas.openxmlformats.org/wordprocessingml/2006/main" xmlns:w14="http://schemas.microsoft.com/office/word/2010/wordml" xmlns:w15="http://schemas.microsoft.com/office/word/2012/wordml" xmlns:w16cid="http://schemas.microsoft.com/office/word/2016/wordml/cid" xmlns:w16se="http://schemas.microsoft.com/office/word/2015/wordml/symex" xmlns:wpg="http://schemas.microsoft.com/office/word/2010/wordprocessingGroup" xmlns:wpi="http://schemas.microsoft.com/office/word/2010/wordprocessingInk" xmlns:wne="http://schemas.microsoft.com/office/word/2006/wordml" xmlns:wps="http://schemas.microsoft.com/office/word/2010/wordprocessingShape" mc:Ignorable="w14 w15 w16se w16cid wp14">
   <w:body>
     <w:p>
       <w:pPr>
-        <w:pStyle w:val="Normal"/>
-        <w:rPr>
-          <w:b/>
+        <w:rPr>
           <w:b/>
           <w:bCs/>
         </w:rPr>
@@ -20,92 +18,107 @@
       </w:r>
     </w:p>
     <w:p>
+      <w:r>
+        <w:t>Emmanuel De Moya Angarita – rootandtoor@hotmail.com</w:t>
+      </w:r>
+    </w:p>
+    <w:p>
       <w:pPr>
-        <w:pStyle w:val="Normal"/>
-        <w:rPr/>
+        <w:rPr>
+          <w:lang w:val="en-US"/>
+        </w:rPr>
       </w:pPr>
-      <w:r>
-        <w:rPr/>
-        <w:t>Emmanuel De Moya Angarita – rootandtoor@hotmail.com</w:t>
+      <w:proofErr w:type="spellStart"/>
+      <w:r>
+        <w:rPr>
+          <w:lang w:val="en-US"/>
+        </w:rPr>
+        <w:t>Saira</w:t>
+      </w:r>
+      <w:proofErr w:type="spellEnd"/>
+      <w:r>
+        <w:rPr>
+          <w:lang w:val="en-US"/>
+        </w:rPr>
+        <w:t xml:space="preserve"> </w:t>
+      </w:r>
+      <w:proofErr w:type="spellStart"/>
+      <w:r>
+        <w:rPr>
+          <w:lang w:val="en-US"/>
+        </w:rPr>
+        <w:t>Katherinne</w:t>
+      </w:r>
+      <w:proofErr w:type="spellEnd"/>
+      <w:r>
+        <w:rPr>
+          <w:lang w:val="en-US"/>
+        </w:rPr>
+        <w:t xml:space="preserve"> Vega Martin – sakavema10@hotmail.com</w:t>
+      </w:r>
+    </w:p>
+    <w:p>
+      <w:r>
+        <w:t xml:space="preserve">Jessica </w:t>
+      </w:r>
+      <w:proofErr w:type="spellStart"/>
+      <w:r>
+        <w:t>Yinnet</w:t>
+      </w:r>
+      <w:proofErr w:type="spellEnd"/>
+      <w:r>
+        <w:t xml:space="preserve"> Chala Acevedo – jychala@unipanamericana.edu.co</w:t>
+      </w:r>
+    </w:p>
+    <w:p>
+      <w:r>
+        <w:t xml:space="preserve">José Luis Pinzón </w:t>
+      </w:r>
+      <w:proofErr w:type="spellStart"/>
+      <w:r>
+        <w:t>Vacca</w:t>
+      </w:r>
+      <w:proofErr w:type="spellEnd"/>
+      <w:r>
+        <w:t xml:space="preserve"> – josel.pinzon@hotmail.com</w:t>
+      </w:r>
+    </w:p>
+    <w:p>
+      <w:r>
+        <w:t>Nicolás Felipe Cabrera Gómez</w:t>
       </w:r>
     </w:p>
     <w:p>
       <w:pPr>
-        <w:pStyle w:val="Normal"/>
-        <w:rPr/>
+        <w:rPr>
+          <w:b/>
+          <w:bCs/>
+        </w:rPr>
       </w:pPr>
       <w:r>
-        <w:rPr/>
-        <w:t>Saira Katherinne Vega Martin – sakavema10@hotmail.com</w:t>
+        <w:rPr>
+          <w:b/>
+          <w:bCs/>
+        </w:rPr>
+        <w:t>Líder:</w:t>
+      </w:r>
+    </w:p>
+    <w:p>
+      <w:r>
+        <w:t xml:space="preserve">Emmanuel De Moya </w:t>
+      </w:r>
+      <w:r>
+        <w:t>Angarita</w:t>
       </w:r>
     </w:p>
     <w:p>
       <w:pPr>
-        <w:pStyle w:val="Normal"/>
-        <w:rPr/>
+        <w:rPr>
+          <w:b/>
+          <w:bCs/>
+        </w:rPr>
       </w:pPr>
       <w:r>
-        <w:rPr/>
-        <w:t>Jessica Yinnet Chala Acevedo</w:t>
-      </w:r>
-    </w:p>
-    <w:p>
-      <w:pPr>
-        <w:pStyle w:val="Normal"/>
-        <w:rPr/>
-      </w:pPr>
-      <w:r>
-        <w:rPr/>
-        <w:t>José Luis Pinzón Vacca – josel.pinzon@hotmail.com</w:t>
-      </w:r>
-    </w:p>
-    <w:p>
-      <w:pPr>
-        <w:pStyle w:val="Normal"/>
-        <w:rPr/>
-      </w:pPr>
-      <w:r>
-        <w:rPr/>
-        <w:t>Nicolás Felipe Cabrera Gómez</w:t>
-      </w:r>
-    </w:p>
-    <w:p>
-      <w:pPr>
-        <w:pStyle w:val="Normal"/>
-        <w:rPr>
-          <w:b/>
-          <w:b/>
-          <w:bCs/>
-        </w:rPr>
-      </w:pPr>
-      <w:r>
-        <w:rPr>
-          <w:b/>
-          <w:bCs/>
-        </w:rPr>
-        <w:t>Líder:</w:t>
-      </w:r>
-    </w:p>
-    <w:p>
-      <w:pPr>
-        <w:pStyle w:val="Normal"/>
-        <w:rPr/>
-      </w:pPr>
-      <w:r>
-        <w:rPr/>
-        <w:t>Emmanuel De Moya Angarita</w:t>
-      </w:r>
-    </w:p>
-    <w:p>
-      <w:pPr>
-        <w:pStyle w:val="Normal"/>
-        <w:rPr>
-          <w:b/>
-          <w:b/>
-          <w:bCs/>
-        </w:rPr>
-      </w:pPr>
-      <w:r>
         <w:rPr>
           <w:b/>
           <w:bCs/>
@@ -114,11 +127,7 @@
       </w:r>
     </w:p>
     <w:p>
-      <w:pPr>
-        <w:pStyle w:val="Normal"/>
-        <w:rPr/>
-      </w:pPr>
-      <w:hyperlink r:id="rId2">
+      <w:hyperlink r:id="rId4">
         <w:r>
           <w:rPr>
             <w:rStyle w:val="EnlacedeInternet"/>
@@ -128,131 +137,136 @@
       </w:hyperlink>
     </w:p>
     <w:p>
+      <w:r>
+        <w:rPr>
+          <w:b/>
+          <w:bCs/>
+        </w:rPr>
+        <w:t>Comentarios:</w:t>
+      </w:r>
+    </w:p>
+    <w:p>
       <w:pPr>
-        <w:pStyle w:val="Normal"/>
-        <w:widowControl/>
-        <w:bidi w:val="0"/>
-        <w:spacing w:lineRule="auto" w:line="259" w:before="0" w:after="160"/>
-        <w:jc w:val="left"/>
-        <w:rPr/>
+        <w:rPr>
+          <w:b/>
+          <w:bCs/>
+        </w:rPr>
       </w:pPr>
       <w:r>
         <w:rPr>
           <w:b/>
           <w:bCs/>
         </w:rPr>
-        <w:t>Comentarios:</w:t>
+        <w:t xml:space="preserve">JP – En la clase dictada el día de hoy por el Líder, aprendimos los comandos básicos para </w:t>
+      </w:r>
+      <w:r>
+        <w:rPr>
+          <w:b/>
+          <w:bCs/>
+        </w:rPr>
+        <w:t xml:space="preserve">la </w:t>
+      </w:r>
+      <w:r>
+        <w:rPr>
+          <w:b/>
+          <w:bCs/>
+        </w:rPr>
+        <w:t xml:space="preserve">descarga </w:t>
+      </w:r>
+      <w:r>
+        <w:rPr>
+          <w:b/>
+          <w:bCs/>
+        </w:rPr>
+        <w:t>y envió de información a GitHub.</w:t>
       </w:r>
     </w:p>
     <w:p>
       <w:pPr>
-        <w:pStyle w:val="Normal"/>
-        <w:widowControl/>
-        <w:bidi w:val="0"/>
-        <w:spacing w:lineRule="auto" w:line="259" w:before="0" w:after="160"/>
-        <w:jc w:val="left"/>
-        <w:rPr/>
+        <w:rPr>
+          <w:b/>
+          <w:bCs/>
+        </w:rPr>
       </w:pPr>
       <w:r>
         <w:rPr>
           <w:b/>
           <w:bCs/>
         </w:rPr>
-        <w:t xml:space="preserve">JP – En la clase dictada el día de hoy por el Líder, aprendimos los comandos básicos para la </w:t>
-      </w:r>
-      <w:r>
-        <w:rPr>
-          <w:rFonts w:eastAsia="Calibri" w:cs="" w:cstheme="minorBidi" w:eastAsiaTheme="minorHAnsi"/>
-          <w:b/>
-          <w:bCs/>
-          <w:color w:val="auto"/>
-          <w:kern w:val="0"/>
-          <w:sz w:val="22"/>
-          <w:szCs w:val="22"/>
-          <w:lang w:val="es-ES" w:eastAsia="en-US" w:bidi="ar-SA"/>
-        </w:rPr>
-        <w:t xml:space="preserve">descarga </w:t>
-      </w:r>
-      <w:r>
-        <w:rPr>
-          <w:b/>
-          <w:bCs/>
-        </w:rPr>
-        <w:t>y envió de información a GitHub.</w:t>
-      </w:r>
+        <w:t>Jessica Chala (</w:t>
+      </w:r>
+      <w:proofErr w:type="spellStart"/>
+      <w:r>
+        <w:rPr>
+          <w:b/>
+          <w:bCs/>
+        </w:rPr>
+        <w:t>Jyca</w:t>
+      </w:r>
+      <w:proofErr w:type="spellEnd"/>
+      <w:r>
+        <w:rPr>
+          <w:b/>
+          <w:bCs/>
+        </w:rPr>
+        <w:t xml:space="preserve">) – </w:t>
+      </w:r>
+      <w:r>
+        <w:t>Hoy nuestro líder nos enseño a manejar GitHub. Lo mas importante fue que no debo revertir. Aprendí lo básico que fue como descargar, actualizar, y subir los cambios de este mismo archivo.</w:t>
+      </w:r>
+      <w:bookmarkStart w:id="0" w:name="_GoBack"/>
+      <w:bookmarkEnd w:id="0"/>
     </w:p>
     <w:p>
       <w:pPr>
-        <w:pStyle w:val="Normal"/>
-        <w:widowControl/>
-        <w:bidi w:val="0"/>
-        <w:spacing w:lineRule="auto" w:line="259" w:before="0" w:after="160"/>
-        <w:jc w:val="left"/>
-        <w:rPr>
-          <w:b/>
+        <w:rPr>
           <w:b/>
           <w:bCs/>
         </w:rPr>
       </w:pPr>
-      <w:r>
-        <w:rPr/>
-      </w:r>
     </w:p>
     <w:p>
       <w:pPr>
-        <w:pStyle w:val="Normal"/>
-        <w:widowControl/>
-        <w:bidi w:val="0"/>
-        <w:spacing w:lineRule="auto" w:line="259" w:before="0" w:after="160"/>
-        <w:jc w:val="left"/>
-        <w:rPr>
-          <w:b/>
+        <w:rPr>
           <w:b/>
           <w:bCs/>
         </w:rPr>
       </w:pPr>
-      <w:r>
-        <w:rPr/>
-      </w:r>
     </w:p>
     <w:sectPr>
-      <w:type w:val="nextPage"/>
       <w:pgSz w:w="11906" w:h="16838"/>
-      <w:pgMar w:left="1701" w:right="1701" w:header="0" w:top="1417" w:footer="0" w:bottom="1417" w:gutter="0"/>
-      <w:pgNumType w:fmt="decimal"/>
-      <w:formProt w:val="false"/>
-      <w:textDirection w:val="lrTb"/>
-      <w:docGrid w:type="default" w:linePitch="360" w:charSpace="4096"/>
+      <w:pgMar w:top="1417" w:right="1701" w:bottom="1417" w:left="1701" w:header="0" w:footer="0" w:gutter="0"/>
+      <w:cols w:space="720"/>
+      <w:formProt w:val="0"/>
+      <w:docGrid w:linePitch="360" w:charSpace="4096"/>
     </w:sectPr>
   </w:body>
 </w:document>
 </file>
 
 <file path=word/styles.xml><?xml version="1.0" encoding="utf-8"?>
-<w:styles xmlns:w="http://schemas.openxmlformats.org/wordprocessingml/2006/main" xmlns:w14="http://schemas.microsoft.com/office/word/2010/wordml" xmlns:mc="http://schemas.openxmlformats.org/markup-compatibility/2006" mc:Ignorable="w14">
+<w:styles xmlns:mc="http://schemas.openxmlformats.org/markup-compatibility/2006" xmlns:r="http://schemas.openxmlformats.org/officeDocument/2006/relationships" xmlns:w="http://schemas.openxmlformats.org/wordprocessingml/2006/main" xmlns:w14="http://schemas.microsoft.com/office/word/2010/wordml" xmlns:w15="http://schemas.microsoft.com/office/word/2012/wordml" xmlns:w16cid="http://schemas.microsoft.com/office/word/2016/wordml/cid" xmlns:w16se="http://schemas.microsoft.com/office/word/2015/wordml/symex" mc:Ignorable="w14 w15 w16se w16cid">
   <w:docDefaults>
     <w:rPrDefault>
       <w:rPr>
-        <w:rFonts w:ascii="Calibri" w:hAnsi="Calibri" w:eastAsia="Calibri" w:cs="" w:asciiTheme="minorHAnsi" w:cstheme="minorBidi" w:eastAsiaTheme="minorHAnsi" w:hAnsiTheme="minorHAnsi"/>
+        <w:rFonts w:asciiTheme="minorHAnsi" w:eastAsiaTheme="minorHAnsi" w:hAnsiTheme="minorHAnsi" w:cstheme="minorBidi"/>
         <w:szCs w:val="22"/>
         <w:lang w:val="es-ES" w:eastAsia="en-US" w:bidi="ar-SA"/>
       </w:rPr>
     </w:rPrDefault>
-    <w:pPrDefault>
-      <w:pPr/>
-    </w:pPrDefault>
+    <w:pPrDefault/>
   </w:docDefaults>
   <w:latentStyles w:defLockedState="0" w:defUIPriority="99" w:defSemiHidden="0" w:defUnhideWhenUsed="0" w:defQFormat="0" w:count="376">
     <w:lsdException w:name="Normal" w:uiPriority="0" w:qFormat="1"/>
     <w:lsdException w:name="heading 1" w:uiPriority="9" w:qFormat="1"/>
-    <w:lsdException w:name="heading 2" w:uiPriority="9" w:semiHidden="1" w:unhideWhenUsed="1" w:qFormat="1"/>
-    <w:lsdException w:name="heading 3" w:uiPriority="9" w:semiHidden="1" w:unhideWhenUsed="1" w:qFormat="1"/>
-    <w:lsdException w:name="heading 4" w:uiPriority="9" w:semiHidden="1" w:unhideWhenUsed="1" w:qFormat="1"/>
-    <w:lsdException w:name="heading 5" w:uiPriority="9" w:semiHidden="1" w:unhideWhenUsed="1" w:qFormat="1"/>
-    <w:lsdException w:name="heading 6" w:uiPriority="9" w:semiHidden="1" w:unhideWhenUsed="1" w:qFormat="1"/>
-    <w:lsdException w:name="heading 7" w:uiPriority="9" w:semiHidden="1" w:unhideWhenUsed="1" w:qFormat="1"/>
-    <w:lsdException w:name="heading 8" w:uiPriority="9" w:semiHidden="1" w:unhideWhenUsed="1" w:qFormat="1"/>
-    <w:lsdException w:name="heading 9" w:uiPriority="9" w:semiHidden="1" w:unhideWhenUsed="1" w:qFormat="1"/>
+    <w:lsdException w:name="heading 2" w:semiHidden="1" w:uiPriority="9" w:unhideWhenUsed="1" w:qFormat="1"/>
+    <w:lsdException w:name="heading 3" w:semiHidden="1" w:uiPriority="9" w:unhideWhenUsed="1" w:qFormat="1"/>
+    <w:lsdException w:name="heading 4" w:semiHidden="1" w:uiPriority="9" w:unhideWhenUsed="1" w:qFormat="1"/>
+    <w:lsdException w:name="heading 5" w:semiHidden="1" w:uiPriority="9" w:unhideWhenUsed="1" w:qFormat="1"/>
+    <w:lsdException w:name="heading 6" w:semiHidden="1" w:uiPriority="9" w:unhideWhenUsed="1" w:qFormat="1"/>
+    <w:lsdException w:name="heading 7" w:semiHidden="1" w:uiPriority="9" w:unhideWhenUsed="1" w:qFormat="1"/>
+    <w:lsdException w:name="heading 8" w:semiHidden="1" w:uiPriority="9" w:unhideWhenUsed="1" w:qFormat="1"/>
+    <w:lsdException w:name="heading 9" w:semiHidden="1" w:uiPriority="9" w:unhideWhenUsed="1" w:qFormat="1"/>
     <w:lsdException w:name="index 1" w:semiHidden="1" w:unhideWhenUsed="1"/>
     <w:lsdException w:name="index 2" w:semiHidden="1" w:unhideWhenUsed="1"/>
     <w:lsdException w:name="index 3" w:semiHidden="1" w:unhideWhenUsed="1"/>
@@ -262,22 +276,22 @@
     <w:lsdException w:name="index 7" w:semiHidden="1" w:unhideWhenUsed="1"/>
     <w:lsdException w:name="index 8" w:semiHidden="1" w:unhideWhenUsed="1"/>
     <w:lsdException w:name="index 9" w:semiHidden="1" w:unhideWhenUsed="1"/>
-    <w:lsdException w:name="toc 1" w:uiPriority="39" w:semiHidden="1" w:unhideWhenUsed="1"/>
-    <w:lsdException w:name="toc 2" w:uiPriority="39" w:semiHidden="1" w:unhideWhenUsed="1"/>
-    <w:lsdException w:name="toc 3" w:uiPriority="39" w:semiHidden="1" w:unhideWhenUsed="1"/>
-    <w:lsdException w:name="toc 4" w:uiPriority="39" w:semiHidden="1" w:unhideWhenUsed="1"/>
-    <w:lsdException w:name="toc 5" w:uiPriority="39" w:semiHidden="1" w:unhideWhenUsed="1"/>
-    <w:lsdException w:name="toc 6" w:uiPriority="39" w:semiHidden="1" w:unhideWhenUsed="1"/>
-    <w:lsdException w:name="toc 7" w:uiPriority="39" w:semiHidden="1" w:unhideWhenUsed="1"/>
-    <w:lsdException w:name="toc 8" w:uiPriority="39" w:semiHidden="1" w:unhideWhenUsed="1"/>
-    <w:lsdException w:name="toc 9" w:uiPriority="39" w:semiHidden="1" w:unhideWhenUsed="1"/>
+    <w:lsdException w:name="toc 1" w:semiHidden="1" w:uiPriority="39" w:unhideWhenUsed="1"/>
+    <w:lsdException w:name="toc 2" w:semiHidden="1" w:uiPriority="39" w:unhideWhenUsed="1"/>
+    <w:lsdException w:name="toc 3" w:semiHidden="1" w:uiPriority="39" w:unhideWhenUsed="1"/>
+    <w:lsdException w:name="toc 4" w:semiHidden="1" w:uiPriority="39" w:unhideWhenUsed="1"/>
+    <w:lsdException w:name="toc 5" w:semiHidden="1" w:uiPriority="39" w:unhideWhenUsed="1"/>
+    <w:lsdException w:name="toc 6" w:semiHidden="1" w:uiPriority="39" w:unhideWhenUsed="1"/>
+    <w:lsdException w:name="toc 7" w:semiHidden="1" w:uiPriority="39" w:unhideWhenUsed="1"/>
+    <w:lsdException w:name="toc 8" w:semiHidden="1" w:uiPriority="39" w:unhideWhenUsed="1"/>
+    <w:lsdException w:name="toc 9" w:semiHidden="1" w:uiPriority="39" w:unhideWhenUsed="1"/>
     <w:lsdException w:name="Normal Indent" w:semiHidden="1" w:unhideWhenUsed="1"/>
     <w:lsdException w:name="footnote text" w:semiHidden="1" w:unhideWhenUsed="1"/>
     <w:lsdException w:name="annotation text" w:semiHidden="1" w:unhideWhenUsed="1"/>
     <w:lsdException w:name="header" w:semiHidden="1" w:unhideWhenUsed="1"/>
     <w:lsdException w:name="footer" w:semiHidden="1" w:unhideWhenUsed="1"/>
     <w:lsdException w:name="index heading" w:semiHidden="1" w:unhideWhenUsed="1"/>
-    <w:lsdException w:name="caption" w:uiPriority="35" w:semiHidden="1" w:unhideWhenUsed="1" w:qFormat="1"/>
+    <w:lsdException w:name="caption" w:semiHidden="1" w:uiPriority="35" w:unhideWhenUsed="1" w:qFormat="1"/>
     <w:lsdException w:name="table of figures" w:semiHidden="1" w:unhideWhenUsed="1"/>
     <w:lsdException w:name="envelope address" w:semiHidden="1" w:unhideWhenUsed="1"/>
     <w:lsdException w:name="envelope return" w:semiHidden="1" w:unhideWhenUsed="1"/>
@@ -308,7 +322,7 @@
     <w:lsdException w:name="Title" w:uiPriority="10" w:qFormat="1"/>
     <w:lsdException w:name="Closing" w:semiHidden="1" w:unhideWhenUsed="1"/>
     <w:lsdException w:name="Signature" w:semiHidden="1" w:unhideWhenUsed="1"/>
-    <w:lsdException w:name="Default Paragraph Font" w:uiPriority="1" w:semiHidden="1" w:unhideWhenUsed="1"/>
+    <w:lsdException w:name="Default Paragraph Font" w:semiHidden="1" w:uiPriority="1" w:unhideWhenUsed="1"/>
     <w:lsdException w:name="Body Text" w:semiHidden="1" w:unhideWhenUsed="1"/>
     <w:lsdException w:name="Body Text Indent" w:semiHidden="1" w:unhideWhenUsed="1"/>
     <w:lsdException w:name="List Continue" w:semiHidden="1" w:unhideWhenUsed="1"/>
@@ -508,8 +522,8 @@
     <w:lsdException w:name="Subtle Reference" w:uiPriority="31" w:qFormat="1"/>
     <w:lsdException w:name="Intense Reference" w:uiPriority="32" w:qFormat="1"/>
     <w:lsdException w:name="Book Title" w:uiPriority="33" w:qFormat="1"/>
-    <w:lsdException w:name="Bibliography" w:uiPriority="37" w:semiHidden="1" w:unhideWhenUsed="1"/>
-    <w:lsdException w:name="TOC Heading" w:uiPriority="39" w:semiHidden="1" w:unhideWhenUsed="1" w:qFormat="1"/>
+    <w:lsdException w:name="Bibliography" w:semiHidden="1" w:uiPriority="37" w:unhideWhenUsed="1"/>
+    <w:lsdException w:name="TOC Heading" w:semiHidden="1" w:uiPriority="39" w:unhideWhenUsed="1" w:qFormat="1"/>
     <w:lsdException w:name="Plain Table 1" w:uiPriority="41"/>
     <w:lsdException w:name="Plain Table 2" w:uiPriority="42"/>
     <w:lsdException w:name="Plain Table 3" w:uiPriority="43"/>
@@ -620,156 +634,43 @@
     <w:lsdException w:name="Unresolved Mention" w:semiHidden="1" w:unhideWhenUsed="1"/>
     <w:lsdException w:name="Smart Link" w:semiHidden="1" w:unhideWhenUsed="1"/>
   </w:latentStyles>
-  <w:style w:type="paragraph" w:styleId="Normal" w:default="1">
+  <w:style w:type="paragraph" w:default="1" w:styleId="Normal">
     <w:name w:val="Normal"/>
     <w:qFormat/>
     <w:pPr>
-      <w:widowControl/>
-      <w:bidi w:val="0"/>
-      <w:spacing w:lineRule="auto" w:line="259" w:before="0" w:after="160"/>
-      <w:jc w:val="left"/>
+      <w:spacing w:after="160" w:line="259" w:lineRule="auto"/>
     </w:pPr>
     <w:rPr>
-      <w:rFonts w:ascii="Calibri" w:hAnsi="Calibri" w:eastAsia="Calibri" w:cs="" w:asciiTheme="minorHAnsi" w:cstheme="minorBidi" w:eastAsiaTheme="minorHAnsi" w:hAnsiTheme="minorHAnsi"/>
-      <w:color w:val="auto"/>
-      <w:kern w:val="0"/>
       <w:sz w:val="22"/>
-      <w:szCs w:val="22"/>
-      <w:lang w:val="es-ES" w:eastAsia="en-US" w:bidi="ar-SA"/>
     </w:rPr>
   </w:style>
   <w:style w:type="paragraph" w:styleId="Ttulo2">
-    <w:name w:val="Heading 2"/>
+    <w:name w:val="heading 2"/>
     <w:basedOn w:val="Normal"/>
     <w:next w:val="Normal"/>
     <w:link w:val="Ttulo2Car"/>
     <w:uiPriority w:val="9"/>
     <w:unhideWhenUsed/>
     <w:qFormat/>
-    <w:rsid w:val="007c19f3"/>
+    <w:rsid w:val="007C19F3"/>
     <w:pPr>
-      <w:keepNext w:val="true"/>
+      <w:keepNext/>
       <w:keepLines/>
       <w:spacing w:before="40" w:after="0"/>
       <w:outlineLvl w:val="1"/>
     </w:pPr>
     <w:rPr>
-      <w:rFonts w:ascii="Calibri Light" w:hAnsi="Calibri Light" w:eastAsia="" w:cs="" w:asciiTheme="majorHAnsi" w:cstheme="majorBidi" w:eastAsiaTheme="majorEastAsia" w:hAnsiTheme="majorHAnsi"/>
-      <w:color w:val="2F5496" w:themeColor="accent1" w:themeShade="bf"/>
+      <w:rFonts w:asciiTheme="majorHAnsi" w:eastAsiaTheme="majorEastAsia" w:hAnsiTheme="majorHAnsi" w:cstheme="majorBidi"/>
+      <w:color w:val="2F5496" w:themeColor="accent1" w:themeShade="BF"/>
       <w:sz w:val="26"/>
       <w:szCs w:val="26"/>
     </w:rPr>
   </w:style>
-  <w:style w:type="character" w:styleId="DefaultParagraphFont" w:default="1">
+  <w:style w:type="character" w:default="1" w:styleId="Fuentedeprrafopredeter">
     <w:name w:val="Default Paragraph Font"/>
     <w:uiPriority w:val="1"/>
     <w:semiHidden/>
     <w:unhideWhenUsed/>
-    <w:qFormat/>
-    <w:rPr/>
-  </w:style>
-  <w:style w:type="character" w:styleId="EnlacedeInternet">
-    <w:name w:val="Enlace de Internet"/>
-    <w:basedOn w:val="DefaultParagraphFont"/>
-    <w:uiPriority w:val="99"/>
-    <w:unhideWhenUsed/>
-    <w:rsid w:val="0017187a"/>
-    <w:rPr>
-      <w:color w:val="0563C1" w:themeColor="hyperlink"/>
-      <w:u w:val="single"/>
-    </w:rPr>
-  </w:style>
-  <w:style w:type="character" w:styleId="UnresolvedMention">
-    <w:name w:val="Unresolved Mention"/>
-    <w:basedOn w:val="DefaultParagraphFont"/>
-    <w:uiPriority w:val="99"/>
-    <w:semiHidden/>
-    <w:unhideWhenUsed/>
-    <w:qFormat/>
-    <w:rsid w:val="0017187a"/>
-    <w:rPr>
-      <w:color w:val="605E5C"/>
-      <w:shd w:fill="E1DFDD" w:val="clear"/>
-    </w:rPr>
-  </w:style>
-  <w:style w:type="character" w:styleId="Ttulo2Car" w:customStyle="1">
-    <w:name w:val="Título 2 Car"/>
-    <w:basedOn w:val="DefaultParagraphFont"/>
-    <w:link w:val="Ttulo2"/>
-    <w:uiPriority w:val="9"/>
-    <w:qFormat/>
-    <w:rsid w:val="007c19f3"/>
-    <w:rPr>
-      <w:rFonts w:ascii="Calibri Light" w:hAnsi="Calibri Light" w:eastAsia="" w:cs="" w:asciiTheme="majorHAnsi" w:cstheme="majorBidi" w:eastAsiaTheme="majorEastAsia" w:hAnsiTheme="majorHAnsi"/>
-      <w:color w:val="2F5496" w:themeColor="accent1" w:themeShade="bf"/>
-      <w:sz w:val="26"/>
-      <w:szCs w:val="26"/>
-    </w:rPr>
-  </w:style>
-  <w:style w:type="paragraph" w:styleId="Ttulo">
-    <w:name w:val="Título"/>
-    <w:basedOn w:val="Normal"/>
-    <w:next w:val="Cuerpodetexto"/>
-    <w:qFormat/>
-    <w:pPr>
-      <w:keepNext w:val="true"/>
-      <w:spacing w:before="240" w:after="120"/>
-    </w:pPr>
-    <w:rPr>
-      <w:rFonts w:ascii="Liberation Sans" w:hAnsi="Liberation Sans" w:eastAsia="Microsoft YaHei" w:cs="Arial"/>
-      <w:sz w:val="28"/>
-      <w:szCs w:val="28"/>
-    </w:rPr>
-  </w:style>
-  <w:style w:type="paragraph" w:styleId="Cuerpodetexto">
-    <w:name w:val="Body Text"/>
-    <w:basedOn w:val="Normal"/>
-    <w:pPr>
-      <w:spacing w:lineRule="auto" w:line="276" w:before="0" w:after="140"/>
-    </w:pPr>
-    <w:rPr/>
-  </w:style>
-  <w:style w:type="paragraph" w:styleId="Lista">
-    <w:name w:val="List"/>
-    <w:basedOn w:val="Cuerpodetexto"/>
-    <w:pPr/>
-    <w:rPr>
-      <w:rFonts w:cs="Arial"/>
-    </w:rPr>
-  </w:style>
-  <w:style w:type="paragraph" w:styleId="Leyenda">
-    <w:name w:val="Caption"/>
-    <w:basedOn w:val="Normal"/>
-    <w:qFormat/>
-    <w:pPr>
-      <w:suppressLineNumbers/>
-      <w:spacing w:before="120" w:after="120"/>
-    </w:pPr>
-    <w:rPr>
-      <w:rFonts w:cs="Arial"/>
-      <w:i/>
-      <w:iCs/>
-      <w:sz w:val="24"/>
-      <w:szCs w:val="24"/>
-    </w:rPr>
-  </w:style>
-  <w:style w:type="paragraph" w:styleId="Ndice">
-    <w:name w:val="Índice"/>
-    <w:basedOn w:val="Normal"/>
-    <w:qFormat/>
-    <w:pPr>
-      <w:suppressLineNumbers/>
-    </w:pPr>
-    <w:rPr>
-      <w:rFonts w:cs="Arial"/>
-    </w:rPr>
-  </w:style>
-  <w:style w:type="numbering" w:styleId="NoList" w:default="1">
-    <w:name w:val="No List"/>
-    <w:uiPriority w:val="99"/>
-    <w:semiHidden/>
-    <w:unhideWhenUsed/>
-    <w:qFormat/>
   </w:style>
   <w:style w:type="table" w:default="1" w:styleId="Tablanormal">
     <w:name w:val="Normal Table"/>
@@ -785,6 +686,106 @@
         <w:right w:w="108" w:type="dxa"/>
       </w:tblCellMar>
     </w:tblPr>
+  </w:style>
+  <w:style w:type="numbering" w:default="1" w:styleId="Sinlista">
+    <w:name w:val="No List"/>
+    <w:uiPriority w:val="99"/>
+    <w:semiHidden/>
+    <w:unhideWhenUsed/>
+  </w:style>
+  <w:style w:type="character" w:customStyle="1" w:styleId="EnlacedeInternet">
+    <w:name w:val="Enlace de Internet"/>
+    <w:basedOn w:val="Fuentedeprrafopredeter"/>
+    <w:uiPriority w:val="99"/>
+    <w:unhideWhenUsed/>
+    <w:rsid w:val="0017187A"/>
+    <w:rPr>
+      <w:color w:val="0563C1" w:themeColor="hyperlink"/>
+      <w:u w:val="single"/>
+    </w:rPr>
+  </w:style>
+  <w:style w:type="character" w:styleId="Mencinsinresolver">
+    <w:name w:val="Unresolved Mention"/>
+    <w:basedOn w:val="Fuentedeprrafopredeter"/>
+    <w:uiPriority w:val="99"/>
+    <w:semiHidden/>
+    <w:unhideWhenUsed/>
+    <w:qFormat/>
+    <w:rsid w:val="0017187A"/>
+    <w:rPr>
+      <w:color w:val="605E5C"/>
+      <w:shd w:val="clear" w:color="auto" w:fill="E1DFDD"/>
+    </w:rPr>
+  </w:style>
+  <w:style w:type="character" w:customStyle="1" w:styleId="Ttulo2Car">
+    <w:name w:val="Título 2 Car"/>
+    <w:basedOn w:val="Fuentedeprrafopredeter"/>
+    <w:link w:val="Ttulo2"/>
+    <w:uiPriority w:val="9"/>
+    <w:qFormat/>
+    <w:rsid w:val="007C19F3"/>
+    <w:rPr>
+      <w:rFonts w:asciiTheme="majorHAnsi" w:eastAsiaTheme="majorEastAsia" w:hAnsiTheme="majorHAnsi" w:cstheme="majorBidi"/>
+      <w:color w:val="2F5496" w:themeColor="accent1" w:themeShade="BF"/>
+      <w:sz w:val="26"/>
+      <w:szCs w:val="26"/>
+    </w:rPr>
+  </w:style>
+  <w:style w:type="paragraph" w:styleId="Ttulo">
+    <w:name w:val="Title"/>
+    <w:basedOn w:val="Normal"/>
+    <w:next w:val="Textoindependiente"/>
+    <w:qFormat/>
+    <w:pPr>
+      <w:keepNext/>
+      <w:spacing w:before="240" w:after="120"/>
+    </w:pPr>
+    <w:rPr>
+      <w:rFonts w:ascii="Liberation Sans" w:eastAsia="Microsoft YaHei" w:hAnsi="Liberation Sans" w:cs="Arial"/>
+      <w:sz w:val="28"/>
+      <w:szCs w:val="28"/>
+    </w:rPr>
+  </w:style>
+  <w:style w:type="paragraph" w:styleId="Textoindependiente">
+    <w:name w:val="Body Text"/>
+    <w:basedOn w:val="Normal"/>
+    <w:pPr>
+      <w:spacing w:after="140" w:line="276" w:lineRule="auto"/>
+    </w:pPr>
+  </w:style>
+  <w:style w:type="paragraph" w:styleId="Lista">
+    <w:name w:val="List"/>
+    <w:basedOn w:val="Textoindependiente"/>
+    <w:rPr>
+      <w:rFonts w:cs="Arial"/>
+    </w:rPr>
+  </w:style>
+  <w:style w:type="paragraph" w:styleId="Descripcin">
+    <w:name w:val="caption"/>
+    <w:basedOn w:val="Normal"/>
+    <w:qFormat/>
+    <w:pPr>
+      <w:suppressLineNumbers/>
+      <w:spacing w:before="120" w:after="120"/>
+    </w:pPr>
+    <w:rPr>
+      <w:rFonts w:cs="Arial"/>
+      <w:i/>
+      <w:iCs/>
+      <w:sz w:val="24"/>
+      <w:szCs w:val="24"/>
+    </w:rPr>
+  </w:style>
+  <w:style w:type="paragraph" w:customStyle="1" w:styleId="ndice">
+    <w:name w:val="Índice"/>
+    <w:basedOn w:val="Normal"/>
+    <w:qFormat/>
+    <w:pPr>
+      <w:suppressLineNumbers/>
+    </w:pPr>
+    <w:rPr>
+      <w:rFonts w:cs="Arial"/>
+    </w:rPr>
   </w:style>
 </w:styles>
 </file>

</xml_diff>

<commit_message>
agregue mi correo y comentarios
</commit_message>
<xml_diff>
--- a/GrupoFundamentosDeConstruccionDeSoftware.docx
+++ b/GrupoFundamentosDeConstruccionDeSoftware.docx
@@ -1,6 +1,6 @@
 
 <file path=word/document.xml><?xml version="1.0" encoding="utf-8"?>
-<w:document xmlns:wpc="http://schemas.microsoft.com/office/word/2010/wordprocessingCanvas" xmlns:cx="http://schemas.microsoft.com/office/drawing/2014/chartex" xmlns:cx1="http://schemas.microsoft.com/office/drawing/2015/9/8/chartex" xmlns:cx2="http://schemas.microsoft.com/office/drawing/2015/10/21/chartex" xmlns:cx3="http://schemas.microsoft.com/office/drawing/2016/5/9/chartex" xmlns:cx4="http://schemas.microsoft.com/office/drawing/2016/5/10/chartex" xmlns:cx5="http://schemas.microsoft.com/office/drawing/2016/5/11/chartex" xmlns:cx6="http://schemas.microsoft.com/office/drawing/2016/5/12/chartex" xmlns:cx7="http://schemas.microsoft.com/office/drawing/2016/5/13/chartex" xmlns:cx8="http://schemas.microsoft.com/office/drawing/2016/5/14/chartex" xmlns:mc="http://schemas.openxmlformats.org/markup-compatibility/2006" xmlns:aink="http://schemas.microsoft.com/office/drawing/2016/ink" xmlns:am3d="http://schemas.microsoft.com/office/drawing/2017/model3d" xmlns:o="urn:schemas-microsoft-com:office:office" xmlns:r="http://schemas.openxmlformats.org/officeDocument/2006/relationships" xmlns:m="http://schemas.openxmlformats.org/officeDocument/2006/math" xmlns:v="urn:schemas-microsoft-com:vml" xmlns:wp14="http://schemas.microsoft.com/office/word/2010/wordprocessingDrawing" xmlns:wp="http://schemas.openxmlformats.org/drawingml/2006/wordprocessingDrawing" xmlns:w10="urn:schemas-microsoft-com:office:word" xmlns:w="http://schemas.openxmlformats.org/wordprocessingml/2006/main" xmlns:w14="http://schemas.microsoft.com/office/word/2010/wordml" xmlns:w15="http://schemas.microsoft.com/office/word/2012/wordml" xmlns:w16cid="http://schemas.microsoft.com/office/word/2016/wordml/cid" xmlns:w16se="http://schemas.microsoft.com/office/word/2015/wordml/symex" xmlns:wpg="http://schemas.microsoft.com/office/word/2010/wordprocessingGroup" xmlns:wpi="http://schemas.microsoft.com/office/word/2010/wordprocessingInk" xmlns:wne="http://schemas.microsoft.com/office/word/2006/wordml" xmlns:wps="http://schemas.microsoft.com/office/word/2010/wordprocessingShape" mc:Ignorable="w14 w15 w16se w16cid wp14">
+<w:document xmlns:wpc="http://schemas.microsoft.com/office/word/2010/wordprocessingCanvas" xmlns:cx="http://schemas.microsoft.com/office/drawing/2014/chartex" xmlns:cx1="http://schemas.microsoft.com/office/drawing/2015/9/8/chartex" xmlns:cx2="http://schemas.microsoft.com/office/drawing/2015/10/21/chartex" xmlns:cx3="http://schemas.microsoft.com/office/drawing/2016/5/9/chartex" xmlns:cx4="http://schemas.microsoft.com/office/drawing/2016/5/10/chartex" xmlns:cx5="http://schemas.microsoft.com/office/drawing/2016/5/11/chartex" xmlns:cx6="http://schemas.microsoft.com/office/drawing/2016/5/12/chartex" xmlns:cx7="http://schemas.microsoft.com/office/drawing/2016/5/13/chartex" xmlns:cx8="http://schemas.microsoft.com/office/drawing/2016/5/14/chartex" xmlns:mc="http://schemas.openxmlformats.org/markup-compatibility/2006" xmlns:aink="http://schemas.microsoft.com/office/drawing/2016/ink" xmlns:am3d="http://schemas.microsoft.com/office/drawing/2017/model3d" xmlns:o="urn:schemas-microsoft-com:office:office" xmlns:r="http://schemas.openxmlformats.org/officeDocument/2006/relationships" xmlns:m="http://schemas.openxmlformats.org/officeDocument/2006/math" xmlns:v="urn:schemas-microsoft-com:vml" xmlns:wp14="http://schemas.microsoft.com/office/word/2010/wordprocessingDrawing" xmlns:wp="http://schemas.openxmlformats.org/drawingml/2006/wordprocessingDrawing" xmlns:w10="urn:schemas-microsoft-com:office:word" xmlns:w="http://schemas.openxmlformats.org/wordprocessingml/2006/main" xmlns:w14="http://schemas.microsoft.com/office/word/2010/wordml" xmlns:w15="http://schemas.microsoft.com/office/word/2012/wordml" xmlns:w16cex="http://schemas.microsoft.com/office/word/2018/wordml/cex" xmlns:w16cid="http://schemas.microsoft.com/office/word/2016/wordml/cid" xmlns:w16="http://schemas.microsoft.com/office/word/2018/wordml" xmlns:w16se="http://schemas.microsoft.com/office/word/2015/wordml/symex" xmlns:wpg="http://schemas.microsoft.com/office/word/2010/wordprocessingGroup" xmlns:wpi="http://schemas.microsoft.com/office/word/2010/wordprocessingInk" xmlns:wne="http://schemas.microsoft.com/office/word/2006/wordml" xmlns:wps="http://schemas.microsoft.com/office/word/2010/wordprocessingShape" mc:Ignorable="w14 w15 w16se w16cid w16 w16cex wp14">
   <w:body>
     <w:p>
       <w:pPr>
@@ -28,65 +28,33 @@
           <w:lang w:val="en-US"/>
         </w:rPr>
       </w:pPr>
-      <w:proofErr w:type="spellStart"/>
       <w:r>
         <w:rPr>
           <w:lang w:val="en-US"/>
         </w:rPr>
-        <w:t>Saira</w:t>
-      </w:r>
-      <w:proofErr w:type="spellEnd"/>
-      <w:r>
-        <w:rPr>
-          <w:lang w:val="en-US"/>
-        </w:rPr>
-        <w:t xml:space="preserve"> </w:t>
-      </w:r>
-      <w:proofErr w:type="spellStart"/>
-      <w:r>
-        <w:rPr>
-          <w:lang w:val="en-US"/>
-        </w:rPr>
-        <w:t>Katherinne</w:t>
-      </w:r>
-      <w:proofErr w:type="spellEnd"/>
-      <w:r>
-        <w:rPr>
-          <w:lang w:val="en-US"/>
-        </w:rPr>
-        <w:t xml:space="preserve"> Vega Martin – sakavema10@hotmail.com</w:t>
-      </w:r>
-    </w:p>
-    <w:p>
-      <w:r>
-        <w:t xml:space="preserve">Jessica </w:t>
-      </w:r>
-      <w:proofErr w:type="spellStart"/>
-      <w:r>
-        <w:t>Yinnet</w:t>
-      </w:r>
-      <w:proofErr w:type="spellEnd"/>
-      <w:r>
-        <w:t xml:space="preserve"> Chala Acevedo – jychala@unipanamericana.edu.co</w:t>
-      </w:r>
-    </w:p>
-    <w:p>
-      <w:r>
-        <w:t xml:space="preserve">José Luis Pinzón </w:t>
-      </w:r>
-      <w:proofErr w:type="spellStart"/>
-      <w:r>
-        <w:t>Vacca</w:t>
-      </w:r>
-      <w:proofErr w:type="spellEnd"/>
-      <w:r>
-        <w:t xml:space="preserve"> – josel.pinzon@hotmail.com</w:t>
+        <w:t>Saira Katherinne Vega Martin – sakavema10@hotmail.com</w:t>
+      </w:r>
+    </w:p>
+    <w:p>
+      <w:r>
+        <w:t>Jessica Yinnet Chala Acevedo – jychala@unipanamericana.edu.co</w:t>
+      </w:r>
+    </w:p>
+    <w:p>
+      <w:r>
+        <w:t>José Luis Pinzón Vacca – josel.pinzon@hotmail.com</w:t>
       </w:r>
     </w:p>
     <w:p>
       <w:r>
         <w:t>Nicolás Felipe Cabrera Gómez</w:t>
       </w:r>
+      <w:r>
+        <w:t xml:space="preserve"> - </w:t>
+      </w:r>
+      <w:r>
+        <w:t>gomezfelipek92@gmail.com</w:t>
+      </w:r>
     </w:p>
     <w:p>
       <w:pPr>
@@ -105,10 +73,7 @@
     </w:p>
     <w:p>
       <w:r>
-        <w:t xml:space="preserve">Emmanuel De Moya </w:t>
-      </w:r>
-      <w:r>
-        <w:t>Angarita</w:t>
+        <w:t>Emmanuel De Moya Angarita</w:t>
       </w:r>
     </w:p>
     <w:p>
@@ -157,28 +122,7 @@
           <w:b/>
           <w:bCs/>
         </w:rPr>
-        <w:t xml:space="preserve">JP – En la clase dictada el día de hoy por el Líder, aprendimos los comandos básicos para </w:t>
-      </w:r>
-      <w:r>
-        <w:rPr>
-          <w:b/>
-          <w:bCs/>
-        </w:rPr>
-        <w:t xml:space="preserve">la </w:t>
-      </w:r>
-      <w:r>
-        <w:rPr>
-          <w:b/>
-          <w:bCs/>
-        </w:rPr>
-        <w:t xml:space="preserve">descarga </w:t>
-      </w:r>
-      <w:r>
-        <w:rPr>
-          <w:b/>
-          <w:bCs/>
-        </w:rPr>
-        <w:t>y envió de información a GitHub.</w:t>
+        <w:t>JP – En la clase dictada el día de hoy por el Líder, aprendimos los comandos básicos para la descarga y envió de información a GitHub.</w:t>
       </w:r>
     </w:p>
     <w:p>
@@ -193,29 +137,11 @@
           <w:b/>
           <w:bCs/>
         </w:rPr>
-        <w:t>Jessica Chala (</w:t>
-      </w:r>
-      <w:proofErr w:type="spellStart"/>
-      <w:r>
-        <w:rPr>
-          <w:b/>
-          <w:bCs/>
-        </w:rPr>
-        <w:t>Jyca</w:t>
-      </w:r>
-      <w:proofErr w:type="spellEnd"/>
-      <w:r>
-        <w:rPr>
-          <w:b/>
-          <w:bCs/>
-        </w:rPr>
-        <w:t xml:space="preserve">) – </w:t>
+        <w:t xml:space="preserve">Jessica Chala (Jyca) – </w:t>
       </w:r>
       <w:r>
         <w:t>Hoy nuestro líder nos enseño a manejar GitHub. Lo mas importante fue que no debo revertir. Aprendí lo básico que fue como descargar, actualizar, y subir los cambios de este mismo archivo.</w:t>
       </w:r>
-      <w:bookmarkStart w:id="0" w:name="_GoBack"/>
-      <w:bookmarkEnd w:id="0"/>
     </w:p>
     <w:p>
       <w:pPr>
@@ -245,7 +171,7 @@
 </file>
 
 <file path=word/styles.xml><?xml version="1.0" encoding="utf-8"?>
-<w:styles xmlns:mc="http://schemas.openxmlformats.org/markup-compatibility/2006" xmlns:r="http://schemas.openxmlformats.org/officeDocument/2006/relationships" xmlns:w="http://schemas.openxmlformats.org/wordprocessingml/2006/main" xmlns:w14="http://schemas.microsoft.com/office/word/2010/wordml" xmlns:w15="http://schemas.microsoft.com/office/word/2012/wordml" xmlns:w16cid="http://schemas.microsoft.com/office/word/2016/wordml/cid" xmlns:w16se="http://schemas.microsoft.com/office/word/2015/wordml/symex" mc:Ignorable="w14 w15 w16se w16cid">
+<w:styles xmlns:mc="http://schemas.openxmlformats.org/markup-compatibility/2006" xmlns:r="http://schemas.openxmlformats.org/officeDocument/2006/relationships" xmlns:w="http://schemas.openxmlformats.org/wordprocessingml/2006/main" xmlns:w14="http://schemas.microsoft.com/office/word/2010/wordml" xmlns:w15="http://schemas.microsoft.com/office/word/2012/wordml" xmlns:w16cex="http://schemas.microsoft.com/office/word/2018/wordml/cex" xmlns:w16cid="http://schemas.microsoft.com/office/word/2016/wordml/cid" xmlns:w16="http://schemas.microsoft.com/office/word/2018/wordml" xmlns:w16se="http://schemas.microsoft.com/office/word/2015/wordml/symex" mc:Ignorable="w14 w15 w16se w16cid w16 w16cex">
   <w:docDefaults>
     <w:rPrDefault>
       <w:rPr>

</xml_diff>

<commit_message>
este si es el verdadero correo y comentario
</commit_message>
<xml_diff>
--- a/GrupoFundamentosDeConstruccionDeSoftware.docx
+++ b/GrupoFundamentosDeConstruccionDeSoftware.docx
@@ -126,6 +126,66 @@
       </w:r>
     </w:p>
     <w:p>
+      <w:r>
+        <w:rPr>
+          <w:b/>
+          <w:bCs/>
+        </w:rPr>
+        <w:t xml:space="preserve">Jessica Chala (Jyca) – </w:t>
+      </w:r>
+      <w:r>
+        <w:t xml:space="preserve">Hoy nuestro líder nos </w:t>
+      </w:r>
+      <w:r>
+        <w:t>enseñó</w:t>
+      </w:r>
+      <w:r>
+        <w:t xml:space="preserve"> a manejar GitHub. Lo </w:t>
+      </w:r>
+      <w:r>
+        <w:t>más</w:t>
+      </w:r>
+      <w:r>
+        <w:t xml:space="preserve"> importante fue que no debo revertir. Aprendí lo básico que fue como descargar, actualizar, y subir los cambios de este mismo archivo.</w:t>
+      </w:r>
+    </w:p>
+    <w:p/>
+    <w:p>
+      <w:r>
+        <w:t xml:space="preserve">FG: </w:t>
+      </w:r>
+      <w:r>
+        <w:t>E</w:t>
+      </w:r>
+      <w:r>
+        <w:t xml:space="preserve">n la clase remota de hoy el colega Emmanuel de moya nos </w:t>
+      </w:r>
+      <w:r>
+        <w:t>explicó</w:t>
+      </w:r>
+      <w:r>
+        <w:t xml:space="preserve"> los pasos a seguir sobre git hub en base a git bash  y me </w:t>
+      </w:r>
+      <w:r>
+        <w:t>sentí</w:t>
+      </w:r>
+      <w:r>
+        <w:t xml:space="preserve"> muy feliz</w:t>
+      </w:r>
+      <w:r>
+        <w:t>,</w:t>
+      </w:r>
+      <w:r>
+        <w:t xml:space="preserve"> por que </w:t>
+      </w:r>
+      <w:r>
+        <w:t>aprendí</w:t>
+      </w:r>
+      <w:r>
+        <w:t xml:space="preserve"> algo nuevo el día de hoy</w:t>
+      </w:r>
+    </w:p>
+    <w:p>
       <w:pPr>
         <w:rPr>
           <w:b/>
@@ -133,14 +193,10 @@
         </w:rPr>
       </w:pPr>
       <w:r>
-        <w:rPr>
-          <w:b/>
-          <w:bCs/>
-        </w:rPr>
-        <w:t xml:space="preserve">Jessica Chala (Jyca) – </w:t>
-      </w:r>
-      <w:r>
-        <w:t>Hoy nuestro líder nos enseño a manejar GitHub. Lo mas importante fue que no debo revertir. Aprendí lo básico que fue como descargar, actualizar, y subir los cambios de este mismo archivo.</w:t>
+        <w:t>Y hoy como grupo trabajamos muy bien y todo lo hicimos acorde a las explicaciones de Emmanuel.</w:t>
+      </w:r>
+      <w:r>
+        <w:t xml:space="preserve"> </w:t>
       </w:r>
     </w:p>
     <w:p>

</xml_diff>

<commit_message>
Agregue comentarios y un mejore poco la Presentacion :v
</commit_message>
<xml_diff>
--- a/GrupoFundamentosDeConstruccionDeSoftware.docx
+++ b/GrupoFundamentosDeConstruccionDeSoftware.docx
@@ -1,6 +1,6 @@
 
 <file path=word/document.xml><?xml version="1.0" encoding="utf-8"?>
-<w:document xmlns:wpc="http://schemas.microsoft.com/office/word/2010/wordprocessingCanvas" xmlns:cx="http://schemas.microsoft.com/office/drawing/2014/chartex" xmlns:cx1="http://schemas.microsoft.com/office/drawing/2015/9/8/chartex" xmlns:cx2="http://schemas.microsoft.com/office/drawing/2015/10/21/chartex" xmlns:cx3="http://schemas.microsoft.com/office/drawing/2016/5/9/chartex" xmlns:cx4="http://schemas.microsoft.com/office/drawing/2016/5/10/chartex" xmlns:cx5="http://schemas.microsoft.com/office/drawing/2016/5/11/chartex" xmlns:cx6="http://schemas.microsoft.com/office/drawing/2016/5/12/chartex" xmlns:cx7="http://schemas.microsoft.com/office/drawing/2016/5/13/chartex" xmlns:cx8="http://schemas.microsoft.com/office/drawing/2016/5/14/chartex" xmlns:mc="http://schemas.openxmlformats.org/markup-compatibility/2006" xmlns:aink="http://schemas.microsoft.com/office/drawing/2016/ink" xmlns:am3d="http://schemas.microsoft.com/office/drawing/2017/model3d" xmlns:o="urn:schemas-microsoft-com:office:office" xmlns:r="http://schemas.openxmlformats.org/officeDocument/2006/relationships" xmlns:m="http://schemas.openxmlformats.org/officeDocument/2006/math" xmlns:v="urn:schemas-microsoft-com:vml" xmlns:wp14="http://schemas.microsoft.com/office/word/2010/wordprocessingDrawing" xmlns:wp="http://schemas.openxmlformats.org/drawingml/2006/wordprocessingDrawing" xmlns:w10="urn:schemas-microsoft-com:office:word" xmlns:w="http://schemas.openxmlformats.org/wordprocessingml/2006/main" xmlns:w14="http://schemas.microsoft.com/office/word/2010/wordml" xmlns:w15="http://schemas.microsoft.com/office/word/2012/wordml" xmlns:w16cid="http://schemas.microsoft.com/office/word/2016/wordml/cid" xmlns:w16se="http://schemas.microsoft.com/office/word/2015/wordml/symex" xmlns:wpg="http://schemas.microsoft.com/office/word/2010/wordprocessingGroup" xmlns:wpi="http://schemas.microsoft.com/office/word/2010/wordprocessingInk" xmlns:wne="http://schemas.microsoft.com/office/word/2006/wordml" xmlns:wps="http://schemas.microsoft.com/office/word/2010/wordprocessingShape" mc:Ignorable="w14 w15 w16se w16cid wp14">
+<w:document xmlns:wpc="http://schemas.microsoft.com/office/word/2010/wordprocessingCanvas" xmlns:cx="http://schemas.microsoft.com/office/drawing/2014/chartex" xmlns:cx1="http://schemas.microsoft.com/office/drawing/2015/9/8/chartex" xmlns:cx2="http://schemas.microsoft.com/office/drawing/2015/10/21/chartex" xmlns:cx3="http://schemas.microsoft.com/office/drawing/2016/5/9/chartex" xmlns:cx4="http://schemas.microsoft.com/office/drawing/2016/5/10/chartex" xmlns:cx5="http://schemas.microsoft.com/office/drawing/2016/5/11/chartex" xmlns:cx6="http://schemas.microsoft.com/office/drawing/2016/5/12/chartex" xmlns:cx7="http://schemas.microsoft.com/office/drawing/2016/5/13/chartex" xmlns:cx8="http://schemas.microsoft.com/office/drawing/2016/5/14/chartex" xmlns:mc="http://schemas.openxmlformats.org/markup-compatibility/2006" xmlns:aink="http://schemas.microsoft.com/office/drawing/2016/ink" xmlns:am3d="http://schemas.microsoft.com/office/drawing/2017/model3d" xmlns:o="urn:schemas-microsoft-com:office:office" xmlns:r="http://schemas.openxmlformats.org/officeDocument/2006/relationships" xmlns:m="http://schemas.openxmlformats.org/officeDocument/2006/math" xmlns:v="urn:schemas-microsoft-com:vml" xmlns:wp14="http://schemas.microsoft.com/office/word/2010/wordprocessingDrawing" xmlns:wp="http://schemas.openxmlformats.org/drawingml/2006/wordprocessingDrawing" xmlns:w10="urn:schemas-microsoft-com:office:word" xmlns:w="http://schemas.openxmlformats.org/wordprocessingml/2006/main" xmlns:w14="http://schemas.microsoft.com/office/word/2010/wordml" xmlns:w15="http://schemas.microsoft.com/office/word/2012/wordml" xmlns:w16cex="http://schemas.microsoft.com/office/word/2018/wordml/cex" xmlns:w16cid="http://schemas.microsoft.com/office/word/2016/wordml/cid" xmlns:w16="http://schemas.microsoft.com/office/word/2018/wordml" xmlns:w16se="http://schemas.microsoft.com/office/word/2015/wordml/symex" xmlns:wpg="http://schemas.microsoft.com/office/word/2010/wordprocessingGroup" xmlns:wpi="http://schemas.microsoft.com/office/word/2010/wordprocessingInk" xmlns:wne="http://schemas.microsoft.com/office/word/2006/wordml" xmlns:wps="http://schemas.microsoft.com/office/word/2010/wordprocessingShape" mc:Ignorable="w14 w15 w16se w16cid w16 w16cex wp14">
   <w:body>
     <w:p>
       <w:pPr>
@@ -28,21 +28,59 @@
           <w:lang w:val="en-US"/>
         </w:rPr>
       </w:pPr>
+      <w:proofErr w:type="spellStart"/>
       <w:r>
         <w:rPr>
           <w:lang w:val="en-US"/>
         </w:rPr>
-        <w:t>Saira Katherinne Vega Martin – sakavema10@hotmail.com</w:t>
-      </w:r>
-    </w:p>
-    <w:p>
-      <w:r>
-        <w:t>Jessica Yinnet Chala Acevedo – jychala@unipanamericana.edu.co</w:t>
-      </w:r>
-    </w:p>
-    <w:p>
-      <w:r>
-        <w:t>José Luis Pinzón Vacca – josel.pinzon@hotmail.com</w:t>
+        <w:t>Saira</w:t>
+      </w:r>
+      <w:proofErr w:type="spellEnd"/>
+      <w:r>
+        <w:rPr>
+          <w:lang w:val="en-US"/>
+        </w:rPr>
+        <w:t xml:space="preserve"> </w:t>
+      </w:r>
+      <w:proofErr w:type="spellStart"/>
+      <w:r>
+        <w:rPr>
+          <w:lang w:val="en-US"/>
+        </w:rPr>
+        <w:t>Katherinne</w:t>
+      </w:r>
+      <w:proofErr w:type="spellEnd"/>
+      <w:r>
+        <w:rPr>
+          <w:lang w:val="en-US"/>
+        </w:rPr>
+        <w:t xml:space="preserve"> Vega Martin – sakavema10@hotmail.com</w:t>
+      </w:r>
+    </w:p>
+    <w:p>
+      <w:r>
+        <w:t xml:space="preserve">Jessica </w:t>
+      </w:r>
+      <w:proofErr w:type="spellStart"/>
+      <w:r>
+        <w:t>Yinnet</w:t>
+      </w:r>
+      <w:proofErr w:type="spellEnd"/>
+      <w:r>
+        <w:t xml:space="preserve"> Chala Acevedo – jychala@unipanamericana.edu.co</w:t>
+      </w:r>
+    </w:p>
+    <w:p>
+      <w:r>
+        <w:t xml:space="preserve">José Luis Pinzón </w:t>
+      </w:r>
+      <w:proofErr w:type="spellStart"/>
+      <w:r>
+        <w:t>Vacca</w:t>
+      </w:r>
+      <w:proofErr w:type="spellEnd"/>
+      <w:r>
+        <w:t xml:space="preserve"> – josel.pinzon@hotmail.com</w:t>
       </w:r>
     </w:p>
     <w:p>
@@ -122,16 +160,35 @@
           <w:b/>
           <w:bCs/>
         </w:rPr>
-        <w:t>JP – En la clase dictada el día de hoy por el Líder, aprendimos los comandos básicos para la descarga y envió de información a GitHub.</w:t>
-      </w:r>
-    </w:p>
-    <w:p>
-      <w:r>
-        <w:rPr>
-          <w:b/>
-          <w:bCs/>
-        </w:rPr>
-        <w:t xml:space="preserve">Jessica Chala (Jyca) – </w:t>
+        <w:t xml:space="preserve">JP – </w:t>
+      </w:r>
+      <w:r>
+        <w:t>En la clase dictada el día de hoy por el Líder, aprendimos los comandos básicos para la descarga y envió de información a GitHub.</w:t>
+      </w:r>
+    </w:p>
+    <w:p>
+      <w:r>
+        <w:rPr>
+          <w:b/>
+          <w:bCs/>
+        </w:rPr>
+        <w:t>Jessica Chala (</w:t>
+      </w:r>
+      <w:proofErr w:type="spellStart"/>
+      <w:r>
+        <w:rPr>
+          <w:b/>
+          <w:bCs/>
+        </w:rPr>
+        <w:t>Jyca</w:t>
+      </w:r>
+      <w:proofErr w:type="spellEnd"/>
+      <w:r>
+        <w:rPr>
+          <w:b/>
+          <w:bCs/>
+        </w:rPr>
+        <w:t xml:space="preserve">) – </w:t>
       </w:r>
       <w:r>
         <w:t xml:space="preserve">Hoy nuestro líder nos </w:t>
@@ -149,10 +206,16 @@
         <w:t xml:space="preserve"> importante fue que no debo revertir. Aprendí lo básico que fue como descargar, actualizar, y subir los cambios de este mismo archivo.</w:t>
       </w:r>
     </w:p>
-    <w:p/>
-    <w:p>
-      <w:r>
-        <w:t xml:space="preserve">FG: </w:t>
+    <w:p>
+      <w:r>
+        <w:rPr>
+          <w:b/>
+          <w:bCs/>
+        </w:rPr>
+        <w:t>FG:</w:t>
+      </w:r>
+      <w:r>
+        <w:t xml:space="preserve"> </w:t>
       </w:r>
       <w:r>
         <w:t>E</w:t>
@@ -164,7 +227,44 @@
         <w:t>explicó</w:t>
       </w:r>
       <w:r>
-        <w:t xml:space="preserve"> los pasos a seguir sobre git hub en base a git bash  y me </w:t>
+        <w:t xml:space="preserve"> los pasos a seguir sobre </w:t>
+      </w:r>
+      <w:proofErr w:type="spellStart"/>
+      <w:r>
+        <w:t>git</w:t>
+      </w:r>
+      <w:proofErr w:type="spellEnd"/>
+      <w:r>
+        <w:t xml:space="preserve"> </w:t>
+      </w:r>
+      <w:proofErr w:type="spellStart"/>
+      <w:r>
+        <w:t>hub</w:t>
+      </w:r>
+      <w:proofErr w:type="spellEnd"/>
+      <w:r>
+        <w:t xml:space="preserve"> en base a </w:t>
+      </w:r>
+      <w:proofErr w:type="spellStart"/>
+      <w:r>
+        <w:t>git</w:t>
+      </w:r>
+      <w:proofErr w:type="spellEnd"/>
+      <w:r>
+        <w:t xml:space="preserve"> </w:t>
+      </w:r>
+      <w:proofErr w:type="spellStart"/>
+      <w:proofErr w:type="gramStart"/>
+      <w:r>
+        <w:t>bash</w:t>
+      </w:r>
+      <w:proofErr w:type="spellEnd"/>
+      <w:r>
+        <w:t xml:space="preserve">  y</w:t>
+      </w:r>
+      <w:proofErr w:type="gramEnd"/>
+      <w:r>
+        <w:t xml:space="preserve"> me </w:t>
       </w:r>
       <w:r>
         <w:t>sentí</w:t>
@@ -184,8 +284,9 @@
       <w:r>
         <w:t xml:space="preserve"> algo nuevo el día de hoy</w:t>
       </w:r>
-    </w:p>
-    <w:p>
+      <w:r>
+        <w:t xml:space="preserve"> </w:t>
+      </w:r>
       <w:r>
         <w:t>Y hoy como grupo trabajamos muy bien y todo lo hicimos acorde a las explicaciones de Emmanuel.</w:t>
       </w:r>
@@ -193,7 +294,6 @@
         <w:t xml:space="preserve"> </w:t>
       </w:r>
     </w:p>
-    <w:p/>
     <w:p>
       <w:pPr>
         <w:jc w:val="both"/>
@@ -203,11 +303,61 @@
         </w:rPr>
       </w:pPr>
       <w:r>
-        <w:t>SV: E</w:t>
-      </w:r>
-      <w:r>
-        <w:t xml:space="preserve"> trabajo colaborativo nos enseña a trabajar conjuntamente, para entregar un proyecto final; Utilizando diferentes herramientas como fue en nuestro caso teams, One drive, gitHub, gitBash y whatsapp</w:t>
-      </w:r>
+        <w:rPr>
+          <w:b/>
+          <w:bCs/>
+        </w:rPr>
+        <w:t>SV:</w:t>
+      </w:r>
+      <w:r>
+        <w:t xml:space="preserve"> </w:t>
+      </w:r>
+      <w:r>
+        <w:t>E</w:t>
+      </w:r>
+      <w:r>
+        <w:t>l</w:t>
+      </w:r>
+      <w:r>
+        <w:t xml:space="preserve"> trabajo colaborativo nos enseña a trabajar conjuntamente, para entregar un proyecto final; Utilizando diferentes herramientas como fue en nuestro caso </w:t>
+      </w:r>
+      <w:proofErr w:type="spellStart"/>
+      <w:r>
+        <w:t>teams</w:t>
+      </w:r>
+      <w:proofErr w:type="spellEnd"/>
+      <w:r>
+        <w:t xml:space="preserve">, </w:t>
+      </w:r>
+      <w:proofErr w:type="spellStart"/>
+      <w:r>
+        <w:t>One</w:t>
+      </w:r>
+      <w:proofErr w:type="spellEnd"/>
+      <w:r>
+        <w:t xml:space="preserve"> drive, </w:t>
+      </w:r>
+      <w:proofErr w:type="spellStart"/>
+      <w:r>
+        <w:t>gitHub</w:t>
+      </w:r>
+      <w:proofErr w:type="spellEnd"/>
+      <w:r>
+        <w:t xml:space="preserve">, </w:t>
+      </w:r>
+      <w:proofErr w:type="spellStart"/>
+      <w:r>
+        <w:t>gitBash</w:t>
+      </w:r>
+      <w:proofErr w:type="spellEnd"/>
+      <w:r>
+        <w:t xml:space="preserve"> y </w:t>
+      </w:r>
+      <w:proofErr w:type="spellStart"/>
+      <w:r>
+        <w:t>whatsapp</w:t>
+      </w:r>
+      <w:proofErr w:type="spellEnd"/>
       <w:r>
         <w:t>; A</w:t>
       </w:r>
@@ -217,27 +367,141 @@
       <w:r>
         <w:t xml:space="preserve"> nuestro</w:t>
       </w:r>
-      <w:bookmarkStart w:id="0" w:name="_GoBack"/>
-      <w:bookmarkEnd w:id="0"/>
       <w:r>
         <w:t xml:space="preserve"> líder.</w:t>
       </w:r>
     </w:p>
     <w:p>
-      <w:pPr>
-        <w:rPr>
-          <w:b/>
-          <w:bCs/>
-        </w:rPr>
-      </w:pPr>
-    </w:p>
-    <w:p>
-      <w:pPr>
-        <w:rPr>
-          <w:b/>
-          <w:bCs/>
-        </w:rPr>
-      </w:pPr>
+      <w:r>
+        <w:rPr>
+          <w:b/>
+          <w:bCs/>
+        </w:rPr>
+        <w:t xml:space="preserve">Emmanuel De Moya: </w:t>
+      </w:r>
+      <w:r>
+        <w:t>sinceramente, el trabajo en equipo realizado el día de hoy estuvo muy bien</w:t>
+      </w:r>
+      <w:r>
+        <w:t xml:space="preserve"> quizá nos pasamos de tiempo, pero estuvo bien.</w:t>
+      </w:r>
+      <w:r>
+        <w:t xml:space="preserve"> </w:t>
+      </w:r>
+      <w:r>
+        <w:t>Y</w:t>
+      </w:r>
+      <w:r>
+        <w:t xml:space="preserve">a que en días anteriores como equipo coordinamos una llamada por </w:t>
+      </w:r>
+      <w:proofErr w:type="spellStart"/>
+      <w:r>
+        <w:t>teams</w:t>
+      </w:r>
+      <w:proofErr w:type="spellEnd"/>
+      <w:r>
+        <w:t xml:space="preserve"> en la cual cada uno realizo el ejercicio de clonar el repositorio, que inicialmente solo </w:t>
+      </w:r>
+      <w:r>
+        <w:t>contenía</w:t>
+      </w:r>
+      <w:r>
+        <w:t xml:space="preserve"> e</w:t>
+      </w:r>
+      <w:r>
+        <w:t>n el</w:t>
+      </w:r>
+      <w:r>
+        <w:t xml:space="preserve"> documento los nombres y apellidos</w:t>
+      </w:r>
+      <w:r>
+        <w:t xml:space="preserve"> de cada integrante</w:t>
+      </w:r>
+      <w:r>
+        <w:t>, el</w:t>
+      </w:r>
+      <w:r>
+        <w:t xml:space="preserve"> nombre del</w:t>
+      </w:r>
+      <w:r>
+        <w:t xml:space="preserve"> líder y la palabra “</w:t>
+      </w:r>
+      <w:r>
+        <w:t>Comentarios:”. Cada</w:t>
+      </w:r>
+      <w:r>
+        <w:t xml:space="preserve"> uno desde su computador iba a agregar el correo y comentario, luego </w:t>
+      </w:r>
+      <w:r>
+        <w:t>guardaba y enviaba</w:t>
+      </w:r>
+      <w:r>
+        <w:t xml:space="preserve"> sus cambios</w:t>
+      </w:r>
+      <w:r>
+        <w:t xml:space="preserve"> al repositorio y así hasta terminar el documento. </w:t>
+      </w:r>
+    </w:p>
+    <w:p>
+      <w:proofErr w:type="spellStart"/>
+      <w:r>
+        <w:t>Pdta</w:t>
+      </w:r>
+      <w:proofErr w:type="spellEnd"/>
+      <w:r>
+        <w:t>: Esa fue la dinámica (</w:t>
+      </w:r>
+      <w:r>
+        <w:t>Surgieron algunos inconvenientes</w:t>
+      </w:r>
+      <w:r>
+        <w:t xml:space="preserve"> </w:t>
+      </w:r>
+      <w:r>
+        <w:t xml:space="preserve">con algunos documentos </w:t>
+      </w:r>
+      <w:r>
+        <w:t xml:space="preserve">temporales colados, uno que otro </w:t>
+      </w:r>
+      <w:proofErr w:type="spellStart"/>
+      <w:r>
+        <w:t>merge</w:t>
+      </w:r>
+      <w:proofErr w:type="spellEnd"/>
+      <w:r>
+        <w:t xml:space="preserve"> </w:t>
+      </w:r>
+      <w:r>
+        <w:t>y</w:t>
+      </w:r>
+      <w:r>
+        <w:t xml:space="preserve"> con el repositorio inicial</w:t>
+      </w:r>
+      <w:r>
+        <w:t xml:space="preserve"> </w:t>
+      </w:r>
+      <w:r>
+        <w:t xml:space="preserve">por eso el comentario de </w:t>
+      </w:r>
+      <w:proofErr w:type="spellStart"/>
+      <w:proofErr w:type="gramStart"/>
+      <w:r>
+        <w:t>yessica</w:t>
+      </w:r>
+      <w:proofErr w:type="spellEnd"/>
+      <w:proofErr w:type="gramEnd"/>
+      <w:r>
+        <w:t xml:space="preserve"> pero </w:t>
+      </w:r>
+      <w:r>
+        <w:t>lo importante fue que se aprendió</w:t>
+      </w:r>
+      <w:r>
+        <w:t>)</w:t>
+      </w:r>
+      <w:r>
+        <w:t>.</w:t>
+      </w:r>
     </w:p>
     <w:sectPr>
       <w:pgSz w:w="11906" w:h="16838"/>
@@ -251,7 +515,7 @@
 </file>
 
 <file path=word/styles.xml><?xml version="1.0" encoding="utf-8"?>
-<w:styles xmlns:mc="http://schemas.openxmlformats.org/markup-compatibility/2006" xmlns:r="http://schemas.openxmlformats.org/officeDocument/2006/relationships" xmlns:w="http://schemas.openxmlformats.org/wordprocessingml/2006/main" xmlns:w14="http://schemas.microsoft.com/office/word/2010/wordml" xmlns:w15="http://schemas.microsoft.com/office/word/2012/wordml" xmlns:w16cid="http://schemas.microsoft.com/office/word/2016/wordml/cid" xmlns:w16se="http://schemas.microsoft.com/office/word/2015/wordml/symex" mc:Ignorable="w14 w15 w16se w16cid">
+<w:styles xmlns:mc="http://schemas.openxmlformats.org/markup-compatibility/2006" xmlns:r="http://schemas.openxmlformats.org/officeDocument/2006/relationships" xmlns:w="http://schemas.openxmlformats.org/wordprocessingml/2006/main" xmlns:w14="http://schemas.microsoft.com/office/word/2010/wordml" xmlns:w15="http://schemas.microsoft.com/office/word/2012/wordml" xmlns:w16cex="http://schemas.microsoft.com/office/word/2018/wordml/cex" xmlns:w16cid="http://schemas.microsoft.com/office/word/2016/wordml/cid" xmlns:w16="http://schemas.microsoft.com/office/word/2018/wordml" xmlns:w16se="http://schemas.microsoft.com/office/word/2015/wordml/symex" mc:Ignorable="w14 w15 w16se w16cid w16 w16cex">
   <w:docDefaults>
     <w:rPrDefault>
       <w:rPr>

</xml_diff>